<commit_message>
removed final t todo in paper, removed old versions and added the new changelog and version
</commit_message>
<xml_diff>
--- a/final-assignment/report/Changelog_draft_v3.docx
+++ b/final-assignment/report/Changelog_draft_v3.docx
@@ -1,299 +1,666 @@
 
 <file path=word/document.xml><?xml version="1.0" encoding="utf-8"?>
-<w:document xmlns:o="urn:schemas-microsoft-com:office:office" xmlns:r="http://schemas.openxmlformats.org/officeDocument/2006/relationships" xmlns:v="urn:schemas-microsoft-com:vml" xmlns:w="http://schemas.openxmlformats.org/wordprocessingml/2006/main" xmlns:w10="urn:schemas-microsoft-com:office:word" xmlns:wp="http://schemas.openxmlformats.org/drawingml/2006/wordprocessingDrawing">
+<w:document xmlns:wpc="http://schemas.microsoft.com/office/word/2010/wordprocessingCanvas" xmlns:mo="http://schemas.microsoft.com/office/mac/office/2008/main" xmlns:mc="http://schemas.openxmlformats.org/markup-compatibility/2006" xmlns:mv="urn:schemas-microsoft-com:mac:vml" xmlns:o="urn:schemas-microsoft-com:office:office" xmlns:r="http://schemas.openxmlformats.org/officeDocument/2006/relationships" xmlns:m="http://schemas.openxmlformats.org/officeDocument/2006/math" xmlns:v="urn:schemas-microsoft-com:vml" xmlns:wp14="http://schemas.microsoft.com/office/word/2010/wordprocessingDrawing" xmlns:wp="http://schemas.openxmlformats.org/drawingml/2006/wordprocessingDrawing" xmlns:w10="urn:schemas-microsoft-com:office:word" xmlns:w="http://schemas.openxmlformats.org/wordprocessingml/2006/main" xmlns:w14="http://schemas.microsoft.com/office/word/2010/wordml" xmlns:wpg="http://schemas.microsoft.com/office/word/2010/wordprocessingGroup" xmlns:wpi="http://schemas.microsoft.com/office/word/2010/wordprocessingInk" xmlns:wne="http://schemas.microsoft.com/office/word/2006/wordml" xmlns:wps="http://schemas.microsoft.com/office/word/2010/wordprocessingShape" mc:Ignorable="w14 wp14">
   <w:body>
     <w:p>
       <w:pPr>
-        <w:pStyle w:val="Normal"/>
-        <w:rPr/>
-      </w:pPr>
-      <w:r>
-        <w:rPr/>
+        <w:rPr>
+          <w:b/>
+        </w:rPr>
+      </w:pPr>
+      <w:r>
+        <w:rPr>
+          <w:b/>
+        </w:rPr>
         <w:t>Changelog</w:t>
       </w:r>
-    </w:p>
-    <w:p>
-      <w:pPr>
-        <w:pStyle w:val="Normal"/>
-        <w:rPr/>
-      </w:pPr>
-      <w:r>
-        <w:rPr/>
-      </w:r>
-    </w:p>
-    <w:p>
-      <w:pPr>
-        <w:pStyle w:val="ListParagraph"/>
+      <w:r>
+        <w:rPr>
+          <w:b/>
+        </w:rPr>
+        <w:t xml:space="preserve"> report v3</w:t>
+      </w:r>
+    </w:p>
+    <w:p>
+      <w:pPr>
+        <w:pStyle w:val="Lijstalinea"/>
         <w:numPr>
           <w:ilvl w:val="0"/>
           <w:numId w:val="1"/>
         </w:numPr>
-        <w:rPr/>
-      </w:pPr>
-      <w:r>
-        <w:rPr/>
-        <w:t>Added abstract</w:t>
-      </w:r>
-    </w:p>
-    <w:p>
-      <w:pPr>
-        <w:pStyle w:val="ListParagraph"/>
+      </w:pPr>
+      <w:proofErr w:type="spellStart"/>
+      <w:r>
+        <w:t>Added</w:t>
+      </w:r>
+      <w:proofErr w:type="spellEnd"/>
+      <w:r>
+        <w:t xml:space="preserve"> abstract</w:t>
+      </w:r>
+    </w:p>
+    <w:p>
+      <w:pPr>
+        <w:pStyle w:val="Lijstalinea"/>
         <w:numPr>
           <w:ilvl w:val="0"/>
           <w:numId w:val="1"/>
         </w:numPr>
-        <w:rPr/>
-      </w:pPr>
-      <w:r>
-        <w:rPr/>
-        <w:t>Expanded introduction</w:t>
-      </w:r>
-    </w:p>
-    <w:p>
-      <w:pPr>
-        <w:pStyle w:val="ListParagraph"/>
+      </w:pPr>
+      <w:r>
+        <w:t xml:space="preserve">Expanded </w:t>
+      </w:r>
+      <w:proofErr w:type="spellStart"/>
+      <w:r>
+        <w:t>introduction</w:t>
+      </w:r>
+      <w:proofErr w:type="spellEnd"/>
+    </w:p>
+    <w:p>
+      <w:pPr>
+        <w:pStyle w:val="Lijstalinea"/>
         <w:numPr>
           <w:ilvl w:val="0"/>
           <w:numId w:val="1"/>
         </w:numPr>
-        <w:rPr/>
-      </w:pPr>
-      <w:r>
-        <w:rPr/>
-        <w:t>Rewritten problem description with more background information and information overall</w:t>
-      </w:r>
-    </w:p>
-    <w:p>
-      <w:pPr>
-        <w:pStyle w:val="ListParagraph"/>
+      </w:pPr>
+      <w:proofErr w:type="spellStart"/>
+      <w:r>
+        <w:t>Rewritten</w:t>
+      </w:r>
+      <w:proofErr w:type="spellEnd"/>
+      <w:r>
+        <w:t xml:space="preserve"> </w:t>
+      </w:r>
+      <w:proofErr w:type="spellStart"/>
+      <w:r>
+        <w:t>problem</w:t>
+      </w:r>
+      <w:proofErr w:type="spellEnd"/>
+      <w:r>
+        <w:t xml:space="preserve"> </w:t>
+      </w:r>
+      <w:proofErr w:type="spellStart"/>
+      <w:r>
+        <w:t>description</w:t>
+      </w:r>
+      <w:proofErr w:type="spellEnd"/>
+      <w:r>
+        <w:t xml:space="preserve"> </w:t>
+      </w:r>
+      <w:proofErr w:type="spellStart"/>
+      <w:r>
+        <w:t>with</w:t>
+      </w:r>
+      <w:proofErr w:type="spellEnd"/>
+      <w:r>
+        <w:t xml:space="preserve"> more background information </w:t>
+      </w:r>
+      <w:proofErr w:type="spellStart"/>
+      <w:r>
+        <w:t>and</w:t>
+      </w:r>
+      <w:proofErr w:type="spellEnd"/>
+      <w:r>
+        <w:t xml:space="preserve"> information overall</w:t>
+      </w:r>
+    </w:p>
+    <w:p>
+      <w:pPr>
+        <w:pStyle w:val="Lijstalinea"/>
         <w:numPr>
           <w:ilvl w:val="0"/>
           <w:numId w:val="1"/>
         </w:numPr>
-        <w:rPr/>
-      </w:pPr>
-      <w:r>
-        <w:rPr/>
-        <w:t>Explained stratified sampling strata choices</w:t>
-      </w:r>
-    </w:p>
-    <w:p>
-      <w:pPr>
-        <w:pStyle w:val="ListParagraph"/>
+      </w:pPr>
+      <w:proofErr w:type="spellStart"/>
+      <w:r>
+        <w:t>Explained</w:t>
+      </w:r>
+      <w:proofErr w:type="spellEnd"/>
+      <w:r>
+        <w:t xml:space="preserve"> </w:t>
+      </w:r>
+      <w:proofErr w:type="spellStart"/>
+      <w:r>
+        <w:t>stratified</w:t>
+      </w:r>
+      <w:proofErr w:type="spellEnd"/>
+      <w:r>
+        <w:t xml:space="preserve"> sampling </w:t>
+      </w:r>
+      <w:proofErr w:type="spellStart"/>
+      <w:r>
+        <w:t>strata</w:t>
+      </w:r>
+      <w:proofErr w:type="spellEnd"/>
+      <w:r>
+        <w:t xml:space="preserve"> </w:t>
+      </w:r>
+      <w:proofErr w:type="spellStart"/>
+      <w:r>
+        <w:t>choices</w:t>
+      </w:r>
+      <w:proofErr w:type="spellEnd"/>
+    </w:p>
+    <w:p>
+      <w:pPr>
+        <w:pStyle w:val="Lijstalinea"/>
         <w:numPr>
           <w:ilvl w:val="0"/>
           <w:numId w:val="1"/>
         </w:numPr>
-        <w:rPr/>
-      </w:pPr>
-      <w:r>
-        <w:rPr/>
-        <w:t>Added information on finding relations in the data</w:t>
-      </w:r>
-    </w:p>
-    <w:p>
-      <w:pPr>
-        <w:pStyle w:val="ListParagraph"/>
+      </w:pPr>
+      <w:proofErr w:type="spellStart"/>
+      <w:r>
+        <w:t>Added</w:t>
+      </w:r>
+      <w:proofErr w:type="spellEnd"/>
+      <w:r>
+        <w:t xml:space="preserve"> information on </w:t>
+      </w:r>
+      <w:proofErr w:type="spellStart"/>
+      <w:r>
+        <w:t>finding</w:t>
+      </w:r>
+      <w:proofErr w:type="spellEnd"/>
+      <w:r>
+        <w:t xml:space="preserve"> relations in the data</w:t>
+      </w:r>
+    </w:p>
+    <w:p>
+      <w:pPr>
+        <w:pStyle w:val="Lijstalinea"/>
         <w:numPr>
           <w:ilvl w:val="0"/>
           <w:numId w:val="1"/>
         </w:numPr>
-        <w:rPr/>
-      </w:pPr>
-      <w:r>
-        <w:rPr/>
-        <w:t>Extended threats to validity and evaluation slightly</w:t>
-      </w:r>
-    </w:p>
-    <w:p>
-      <w:pPr>
-        <w:pStyle w:val="ListParagraph"/>
+      </w:pPr>
+      <w:r>
+        <w:t xml:space="preserve">Extended </w:t>
+      </w:r>
+      <w:proofErr w:type="spellStart"/>
+      <w:r>
+        <w:t>threats</w:t>
+      </w:r>
+      <w:proofErr w:type="spellEnd"/>
+      <w:r>
+        <w:t xml:space="preserve"> </w:t>
+      </w:r>
+      <w:proofErr w:type="spellStart"/>
+      <w:r>
+        <w:t>to</w:t>
+      </w:r>
+      <w:proofErr w:type="spellEnd"/>
+      <w:r>
+        <w:t xml:space="preserve"> </w:t>
+      </w:r>
+      <w:proofErr w:type="spellStart"/>
+      <w:r>
+        <w:t>validity</w:t>
+      </w:r>
+      <w:proofErr w:type="spellEnd"/>
+      <w:r>
+        <w:t xml:space="preserve"> </w:t>
+      </w:r>
+      <w:proofErr w:type="spellStart"/>
+      <w:r>
+        <w:t>and</w:t>
+      </w:r>
+      <w:proofErr w:type="spellEnd"/>
+      <w:r>
+        <w:t xml:space="preserve"> </w:t>
+      </w:r>
+      <w:proofErr w:type="spellStart"/>
+      <w:r>
+        <w:t>evaluation</w:t>
+      </w:r>
+      <w:proofErr w:type="spellEnd"/>
+      <w:r>
+        <w:t xml:space="preserve"> </w:t>
+      </w:r>
+      <w:proofErr w:type="spellStart"/>
+      <w:r>
+        <w:t>slightly</w:t>
+      </w:r>
+      <w:bookmarkStart w:id="0" w:name="_GoBack"/>
+      <w:bookmarkEnd w:id="0"/>
+      <w:proofErr w:type="spellEnd"/>
+    </w:p>
+    <w:p>
+      <w:pPr>
+        <w:pStyle w:val="Lijstalinea"/>
         <w:numPr>
           <w:ilvl w:val="0"/>
           <w:numId w:val="1"/>
         </w:numPr>
-        <w:rPr/>
-      </w:pPr>
-      <w:r>
-        <w:rPr/>
-        <w:t xml:space="preserve">Updated results; </w:t>
-      </w:r>
-    </w:p>
-    <w:p>
-      <w:pPr>
-        <w:pStyle w:val="ListParagraph"/>
+      </w:pPr>
+      <w:proofErr w:type="spellStart"/>
+      <w:r>
+        <w:t>Updated</w:t>
+      </w:r>
+      <w:proofErr w:type="spellEnd"/>
+      <w:r>
+        <w:t xml:space="preserve"> </w:t>
+      </w:r>
+      <w:proofErr w:type="spellStart"/>
+      <w:r>
+        <w:t>results</w:t>
+      </w:r>
+      <w:proofErr w:type="spellEnd"/>
+      <w:r>
+        <w:t xml:space="preserve">; </w:t>
+      </w:r>
+    </w:p>
+    <w:p>
+      <w:pPr>
+        <w:pStyle w:val="Lijstalinea"/>
         <w:numPr>
           <w:ilvl w:val="1"/>
           <w:numId w:val="1"/>
         </w:numPr>
-        <w:rPr/>
-      </w:pPr>
-      <w:r>
-        <w:rPr/>
-        <w:t xml:space="preserve">removed most of the right skewed figures as they all looked the same; </w:t>
-      </w:r>
-    </w:p>
-    <w:p>
-      <w:pPr>
-        <w:pStyle w:val="ListParagraph"/>
+      </w:pPr>
+      <w:proofErr w:type="spellStart"/>
+      <w:r>
+        <w:t>removed</w:t>
+      </w:r>
+      <w:proofErr w:type="spellEnd"/>
+      <w:r>
+        <w:t xml:space="preserve"> most of the right </w:t>
+      </w:r>
+      <w:proofErr w:type="spellStart"/>
+      <w:r>
+        <w:t>skewed</w:t>
+      </w:r>
+      <w:proofErr w:type="spellEnd"/>
+      <w:r>
+        <w:t xml:space="preserve"> </w:t>
+      </w:r>
+      <w:proofErr w:type="spellStart"/>
+      <w:r>
+        <w:t>figures</w:t>
+      </w:r>
+      <w:proofErr w:type="spellEnd"/>
+      <w:r>
+        <w:t xml:space="preserve"> as </w:t>
+      </w:r>
+      <w:proofErr w:type="spellStart"/>
+      <w:r>
+        <w:t>they</w:t>
+      </w:r>
+      <w:proofErr w:type="spellEnd"/>
+      <w:r>
+        <w:t xml:space="preserve"> </w:t>
+      </w:r>
+      <w:proofErr w:type="spellStart"/>
+      <w:r>
+        <w:t>all</w:t>
+      </w:r>
+      <w:proofErr w:type="spellEnd"/>
+      <w:r>
+        <w:t xml:space="preserve"> </w:t>
+      </w:r>
+      <w:proofErr w:type="spellStart"/>
+      <w:r>
+        <w:t>looked</w:t>
+      </w:r>
+      <w:proofErr w:type="spellEnd"/>
+      <w:r>
+        <w:t xml:space="preserve"> the </w:t>
+      </w:r>
+      <w:proofErr w:type="spellStart"/>
+      <w:r>
+        <w:t>same</w:t>
+      </w:r>
+      <w:proofErr w:type="spellEnd"/>
+      <w:r>
+        <w:t xml:space="preserve">; </w:t>
+      </w:r>
+    </w:p>
+    <w:p>
+      <w:pPr>
+        <w:pStyle w:val="Lijstalinea"/>
         <w:numPr>
           <w:ilvl w:val="1"/>
           <w:numId w:val="1"/>
         </w:numPr>
-        <w:rPr/>
-      </w:pPr>
-      <w:r>
-        <w:rPr/>
-        <w:t>added a table instead of the figures</w:t>
-      </w:r>
-    </w:p>
-    <w:p>
-      <w:pPr>
-        <w:pStyle w:val="ListParagraph"/>
+      </w:pPr>
+      <w:proofErr w:type="spellStart"/>
+      <w:r>
+        <w:t>added</w:t>
+      </w:r>
+      <w:proofErr w:type="spellEnd"/>
+      <w:r>
+        <w:t xml:space="preserve"> a </w:t>
+      </w:r>
+      <w:proofErr w:type="spellStart"/>
+      <w:r>
+        <w:t>table</w:t>
+      </w:r>
+      <w:proofErr w:type="spellEnd"/>
+      <w:r>
+        <w:t xml:space="preserve"> </w:t>
+      </w:r>
+      <w:proofErr w:type="spellStart"/>
+      <w:r>
+        <w:t>instead</w:t>
+      </w:r>
+      <w:proofErr w:type="spellEnd"/>
+      <w:r>
+        <w:t xml:space="preserve"> of the </w:t>
+      </w:r>
+      <w:proofErr w:type="spellStart"/>
+      <w:r>
+        <w:t>figures</w:t>
+      </w:r>
+      <w:proofErr w:type="spellEnd"/>
+    </w:p>
+    <w:p>
+      <w:pPr>
+        <w:pStyle w:val="Lijstalinea"/>
         <w:numPr>
           <w:ilvl w:val="1"/>
           <w:numId w:val="1"/>
         </w:numPr>
-        <w:rPr/>
-      </w:pPr>
-      <w:r>
-        <w:rPr/>
-        <w:t>added explanation of testing the model</w:t>
-      </w:r>
-    </w:p>
-    <w:p>
-      <w:pPr>
-        <w:pStyle w:val="ListParagraph"/>
+      </w:pPr>
+      <w:proofErr w:type="spellStart"/>
+      <w:r>
+        <w:t>added</w:t>
+      </w:r>
+      <w:proofErr w:type="spellEnd"/>
+      <w:r>
+        <w:t xml:space="preserve"> </w:t>
+      </w:r>
+      <w:proofErr w:type="spellStart"/>
+      <w:r>
+        <w:t>explanation</w:t>
+      </w:r>
+      <w:proofErr w:type="spellEnd"/>
+      <w:r>
+        <w:t xml:space="preserve"> of </w:t>
+      </w:r>
+      <w:proofErr w:type="spellStart"/>
+      <w:r>
+        <w:t>testing</w:t>
+      </w:r>
+      <w:proofErr w:type="spellEnd"/>
+      <w:r>
+        <w:t xml:space="preserve"> the model</w:t>
+      </w:r>
+    </w:p>
+    <w:p>
+      <w:pPr>
+        <w:pStyle w:val="Lijstalinea"/>
         <w:numPr>
           <w:ilvl w:val="1"/>
           <w:numId w:val="1"/>
         </w:numPr>
-        <w:rPr/>
-      </w:pPr>
-      <w:r>
-        <w:rPr/>
-        <w:t>added discussion of feature importance</w:t>
-      </w:r>
-    </w:p>
-    <w:p>
-      <w:pPr>
-        <w:pStyle w:val="ListParagraph"/>
+      </w:pPr>
+      <w:proofErr w:type="spellStart"/>
+      <w:r>
+        <w:t>added</w:t>
+      </w:r>
+      <w:proofErr w:type="spellEnd"/>
+      <w:r>
+        <w:t xml:space="preserve"> </w:t>
+      </w:r>
+      <w:proofErr w:type="spellStart"/>
+      <w:r>
+        <w:t>discussion</w:t>
+      </w:r>
+      <w:proofErr w:type="spellEnd"/>
+      <w:r>
+        <w:t xml:space="preserve"> of feature </w:t>
+      </w:r>
+      <w:proofErr w:type="spellStart"/>
+      <w:r>
+        <w:t>importance</w:t>
+      </w:r>
+      <w:proofErr w:type="spellEnd"/>
+    </w:p>
+    <w:p>
+      <w:pPr>
+        <w:pStyle w:val="Lijstalinea"/>
         <w:numPr>
           <w:ilvl w:val="1"/>
           <w:numId w:val="1"/>
         </w:numPr>
-        <w:rPr/>
-      </w:pPr>
-      <w:r>
-        <w:rPr/>
-        <w:t>Overall; added a lot to the results section</w:t>
-      </w:r>
-    </w:p>
-    <w:p>
-      <w:pPr>
-        <w:pStyle w:val="ListParagraph"/>
+      </w:pPr>
+      <w:r>
+        <w:t xml:space="preserve">Overall; </w:t>
+      </w:r>
+      <w:proofErr w:type="spellStart"/>
+      <w:r>
+        <w:t>added</w:t>
+      </w:r>
+      <w:proofErr w:type="spellEnd"/>
+      <w:r>
+        <w:t xml:space="preserve"> a lo</w:t>
+      </w:r>
+      <w:r>
+        <w:t xml:space="preserve">t </w:t>
+      </w:r>
+      <w:proofErr w:type="spellStart"/>
+      <w:r>
+        <w:t>to</w:t>
+      </w:r>
+      <w:proofErr w:type="spellEnd"/>
+      <w:r>
+        <w:t xml:space="preserve"> the </w:t>
+      </w:r>
+      <w:proofErr w:type="spellStart"/>
+      <w:r>
+        <w:t>results</w:t>
+      </w:r>
+      <w:proofErr w:type="spellEnd"/>
+      <w:r>
+        <w:t xml:space="preserve"> </w:t>
+      </w:r>
+      <w:proofErr w:type="spellStart"/>
+      <w:r>
+        <w:t>section</w:t>
+      </w:r>
+      <w:proofErr w:type="spellEnd"/>
+    </w:p>
+    <w:p>
+      <w:pPr>
+        <w:pStyle w:val="Lijstalinea"/>
         <w:numPr>
           <w:ilvl w:val="0"/>
           <w:numId w:val="1"/>
         </w:numPr>
-        <w:rPr/>
-      </w:pPr>
-      <w:r>
-        <w:rPr/>
-        <w:t>Updated future work with other aspects</w:t>
-      </w:r>
-    </w:p>
-    <w:p>
-      <w:pPr>
-        <w:pStyle w:val="ListParagraph"/>
+      </w:pPr>
+      <w:proofErr w:type="spellStart"/>
+      <w:r>
+        <w:t>Updated</w:t>
+      </w:r>
+      <w:proofErr w:type="spellEnd"/>
+      <w:r>
+        <w:t xml:space="preserve"> </w:t>
+      </w:r>
+      <w:proofErr w:type="spellStart"/>
+      <w:r>
+        <w:t>future</w:t>
+      </w:r>
+      <w:proofErr w:type="spellEnd"/>
+      <w:r>
+        <w:t xml:space="preserve"> </w:t>
+      </w:r>
+      <w:proofErr w:type="spellStart"/>
+      <w:r>
+        <w:t>work</w:t>
+      </w:r>
+      <w:proofErr w:type="spellEnd"/>
+      <w:r>
+        <w:t xml:space="preserve"> </w:t>
+      </w:r>
+      <w:proofErr w:type="spellStart"/>
+      <w:r>
+        <w:t>with</w:t>
+      </w:r>
+      <w:proofErr w:type="spellEnd"/>
+      <w:r>
+        <w:t xml:space="preserve"> </w:t>
+      </w:r>
+      <w:proofErr w:type="spellStart"/>
+      <w:r>
+        <w:t>other</w:t>
+      </w:r>
+      <w:proofErr w:type="spellEnd"/>
+      <w:r>
+        <w:t xml:space="preserve"> </w:t>
+      </w:r>
+      <w:proofErr w:type="spellStart"/>
+      <w:r>
+        <w:t>aspects</w:t>
+      </w:r>
+      <w:proofErr w:type="spellEnd"/>
+    </w:p>
+    <w:p>
+      <w:pPr>
+        <w:pStyle w:val="Lijstalinea"/>
         <w:numPr>
           <w:ilvl w:val="0"/>
           <w:numId w:val="1"/>
         </w:numPr>
-        <w:rPr/>
-      </w:pPr>
-      <w:r>
-        <w:rPr/>
-        <w:t>Added conclusion</w:t>
-      </w:r>
-    </w:p>
-    <w:p>
-      <w:pPr>
-        <w:pStyle w:val="Normal"/>
-        <w:rPr/>
-      </w:pPr>
-      <w:r>
-        <w:rPr/>
-      </w:r>
-    </w:p>
-    <w:p>
-      <w:pPr>
-        <w:pStyle w:val="Normal"/>
-        <w:rPr/>
-      </w:pPr>
-      <w:r>
-        <w:rPr/>
+      </w:pPr>
+      <w:proofErr w:type="spellStart"/>
+      <w:r>
+        <w:t>Added</w:t>
+      </w:r>
+      <w:proofErr w:type="spellEnd"/>
+      <w:r>
+        <w:t xml:space="preserve"> </w:t>
+      </w:r>
+      <w:proofErr w:type="spellStart"/>
+      <w:r>
+        <w:t>conclusion</w:t>
+      </w:r>
+      <w:proofErr w:type="spellEnd"/>
+    </w:p>
+    <w:p/>
+    <w:p>
+      <w:pPr>
+        <w:rPr>
+          <w:b/>
+        </w:rPr>
+      </w:pPr>
+      <w:r>
+        <w:rPr>
+          <w:b/>
+        </w:rPr>
         <w:t>General</w:t>
       </w:r>
     </w:p>
     <w:p>
       <w:pPr>
-        <w:pStyle w:val="ListParagraph"/>
+        <w:pStyle w:val="Lijstalinea"/>
         <w:numPr>
           <w:ilvl w:val="0"/>
           <w:numId w:val="2"/>
         </w:numPr>
-        <w:rPr/>
-      </w:pPr>
-      <w:r>
-        <w:rPr/>
-        <w:t>Made text more formal</w:t>
-      </w:r>
-    </w:p>
-    <w:p>
-      <w:pPr>
-        <w:pStyle w:val="ListParagraph"/>
+      </w:pPr>
+      <w:r>
+        <w:t xml:space="preserve">Made </w:t>
+      </w:r>
+      <w:proofErr w:type="spellStart"/>
+      <w:r>
+        <w:t>text</w:t>
+      </w:r>
+      <w:proofErr w:type="spellEnd"/>
+      <w:r>
+        <w:t xml:space="preserve"> more </w:t>
+      </w:r>
+      <w:proofErr w:type="spellStart"/>
+      <w:r>
+        <w:t>formal</w:t>
+      </w:r>
+      <w:proofErr w:type="spellEnd"/>
+    </w:p>
+    <w:p>
+      <w:pPr>
+        <w:pStyle w:val="Lijstalinea"/>
         <w:numPr>
           <w:ilvl w:val="0"/>
           <w:numId w:val="2"/>
         </w:numPr>
-        <w:rPr/>
-      </w:pPr>
-      <w:r>
-        <w:rPr/>
-        <w:t>Removed some more spelling mistakes</w:t>
-      </w:r>
-    </w:p>
-    <w:p>
-      <w:pPr>
-        <w:pStyle w:val="ListParagraph"/>
+      </w:pPr>
+      <w:proofErr w:type="spellStart"/>
+      <w:r>
+        <w:t>Removed</w:t>
+      </w:r>
+      <w:proofErr w:type="spellEnd"/>
+      <w:r>
+        <w:t xml:space="preserve"> </w:t>
+      </w:r>
+      <w:proofErr w:type="spellStart"/>
+      <w:r>
+        <w:t>some</w:t>
+      </w:r>
+      <w:proofErr w:type="spellEnd"/>
+      <w:r>
+        <w:t xml:space="preserve"> more spelling </w:t>
+      </w:r>
+      <w:proofErr w:type="spellStart"/>
+      <w:r>
+        <w:t>mistakes</w:t>
+      </w:r>
+      <w:proofErr w:type="spellEnd"/>
+    </w:p>
+    <w:p>
+      <w:pPr>
+        <w:pStyle w:val="Lijstalinea"/>
         <w:numPr>
           <w:ilvl w:val="0"/>
           <w:numId w:val="2"/>
         </w:numPr>
-        <w:rPr/>
-      </w:pPr>
-      <w:r>
-        <w:rPr/>
-        <w:t>Added references where needed</w:t>
-      </w:r>
+      </w:pPr>
+      <w:proofErr w:type="spellStart"/>
+      <w:r>
+        <w:t>Added</w:t>
+      </w:r>
+      <w:proofErr w:type="spellEnd"/>
+      <w:r>
+        <w:t xml:space="preserve"> </w:t>
+      </w:r>
+      <w:proofErr w:type="spellStart"/>
+      <w:r>
+        <w:t>references</w:t>
+      </w:r>
+      <w:proofErr w:type="spellEnd"/>
+      <w:r>
+        <w:t xml:space="preserve"> </w:t>
+      </w:r>
+      <w:proofErr w:type="spellStart"/>
+      <w:r>
+        <w:t>where</w:t>
+      </w:r>
+      <w:proofErr w:type="spellEnd"/>
+      <w:r>
+        <w:t xml:space="preserve"> </w:t>
+      </w:r>
+      <w:proofErr w:type="spellStart"/>
+      <w:r>
+        <w:t>needed</w:t>
+      </w:r>
+      <w:proofErr w:type="spellEnd"/>
     </w:p>
     <w:sectPr>
-      <w:type w:val="nextPage"/>
       <w:pgSz w:w="11906" w:h="16838"/>
-      <w:pgMar w:left="1417" w:right="1417" w:header="0" w:top="1417" w:footer="0" w:bottom="1417" w:gutter="0"/>
-      <w:pgNumType w:fmt="decimal"/>
-      <w:formProt w:val="false"/>
-      <w:textDirection w:val="lrTb"/>
-      <w:docGrid w:type="default" w:linePitch="360" w:charSpace="4294965247"/>
+      <w:pgMar w:top="1417" w:right="1417" w:bottom="1417" w:left="1417" w:header="0" w:footer="0" w:gutter="0"/>
+      <w:cols w:space="708"/>
+      <w:formProt w:val="0"/>
+      <w:docGrid w:linePitch="360" w:charSpace="-2049"/>
     </w:sectPr>
   </w:body>
 </w:document>
 </file>
 
 <file path=word/numbering.xml><?xml version="1.0" encoding="utf-8"?>
-<w:numbering xmlns:w="http://schemas.openxmlformats.org/wordprocessingml/2006/main" xmlns:o="urn:schemas-microsoft-com:office:office" xmlns:r="http://schemas.openxmlformats.org/officeDocument/2006/relationships" xmlns:v="urn:schemas-microsoft-com:vml">
-  <w:abstractNum w:abstractNumId="1">
+<w:numbering xmlns:wpc="http://schemas.microsoft.com/office/word/2010/wordprocessingCanvas" xmlns:mo="http://schemas.microsoft.com/office/mac/office/2008/main" xmlns:mc="http://schemas.openxmlformats.org/markup-compatibility/2006" xmlns:mv="urn:schemas-microsoft-com:mac:vml" xmlns:o="urn:schemas-microsoft-com:office:office" xmlns:r="http://schemas.openxmlformats.org/officeDocument/2006/relationships" xmlns:m="http://schemas.openxmlformats.org/officeDocument/2006/math" xmlns:v="urn:schemas-microsoft-com:vml" xmlns:wp14="http://schemas.microsoft.com/office/word/2010/wordprocessingDrawing" xmlns:wp="http://schemas.openxmlformats.org/drawingml/2006/wordprocessingDrawing" xmlns:w10="urn:schemas-microsoft-com:office:word" xmlns:w="http://schemas.openxmlformats.org/wordprocessingml/2006/main" xmlns:w14="http://schemas.microsoft.com/office/word/2010/wordml" xmlns:wpg="http://schemas.microsoft.com/office/word/2010/wordprocessingGroup" xmlns:wpi="http://schemas.microsoft.com/office/word/2010/wordprocessingInk" xmlns:wne="http://schemas.microsoft.com/office/word/2006/wordml" xmlns:wps="http://schemas.microsoft.com/office/word/2010/wordprocessingShape" mc:Ignorable="w14 wp14">
+  <w:abstractNum w:abstractNumId="0">
+    <w:nsid w:val="16F15919"/>
+    <w:multiLevelType w:val="multilevel"/>
+    <w:tmpl w:val="BD68D18C"/>
     <w:lvl w:ilvl="0">
       <w:start w:val="1"/>
       <w:numFmt w:val="bullet"/>
@@ -403,7 +770,10 @@
       </w:rPr>
     </w:lvl>
   </w:abstractNum>
-  <w:abstractNum w:abstractNumId="2">
+  <w:abstractNum w:abstractNumId="1">
+    <w:nsid w:val="1C854B8D"/>
+    <w:multiLevelType w:val="multilevel"/>
+    <w:tmpl w:val="40DC956E"/>
     <w:lvl w:ilvl="0">
       <w:start w:val="1"/>
       <w:numFmt w:val="bullet"/>
@@ -513,7 +883,10 @@
       </w:rPr>
     </w:lvl>
   </w:abstractNum>
-  <w:abstractNum w:abstractNumId="3">
+  <w:abstractNum w:abstractNumId="2">
+    <w:nsid w:val="34A96AE2"/>
+    <w:multiLevelType w:val="multilevel"/>
+    <w:tmpl w:val="3E3AA06E"/>
     <w:lvl w:ilvl="0">
       <w:start w:val="1"/>
       <w:numFmt w:val="none"/>
@@ -636,226 +1009,236 @@
     <w:abstractNumId w:val="1"/>
   </w:num>
   <w:num w:numId="2">
-    <w:abstractNumId w:val="2"/>
+    <w:abstractNumId w:val="0"/>
   </w:num>
   <w:num w:numId="3">
-    <w:abstractNumId w:val="3"/>
+    <w:abstractNumId w:val="2"/>
   </w:num>
 </w:numbering>
 </file>
 
 <file path=word/styles.xml><?xml version="1.0" encoding="utf-8"?>
-<w:styles xmlns:w="http://schemas.openxmlformats.org/wordprocessingml/2006/main">
+<w:styles xmlns:mc="http://schemas.openxmlformats.org/markup-compatibility/2006" xmlns:r="http://schemas.openxmlformats.org/officeDocument/2006/relationships" xmlns:w="http://schemas.openxmlformats.org/wordprocessingml/2006/main" xmlns:w14="http://schemas.microsoft.com/office/word/2010/wordml" mc:Ignorable="w14">
   <w:docDefaults>
     <w:rPrDefault>
       <w:rPr>
-        <w:rFonts w:ascii="Cambria" w:hAnsi="Cambria" w:eastAsia="Droid Sans Fallback" w:cs=""/>
+        <w:rFonts w:ascii="Cambria" w:eastAsia="Droid Sans Fallback" w:hAnsi="Cambria" w:cs="Times New Roman"/>
         <w:sz w:val="24"/>
         <w:szCs w:val="24"/>
         <w:lang w:val="nl-NL" w:eastAsia="nl-NL" w:bidi="ar-SA"/>
       </w:rPr>
     </w:rPrDefault>
-    <w:pPrDefault>
-      <w:pPr/>
-    </w:pPrDefault>
+    <w:pPrDefault/>
   </w:docDefaults>
-  <w:latentStyles w:count="276" w:defQFormat="0" w:defUnhideWhenUsed="1" w:defSemiHidden="1" w:defUIPriority="99" w:defLockedState="0">
-    <w:lsdException w:unhideWhenUsed="0" w:semiHidden="0" w:qFormat="1" w:uiPriority="0" w:name="Normal"/>
-    <w:lsdException w:unhideWhenUsed="0" w:semiHidden="0" w:qFormat="1" w:uiPriority="9" w:name="heading 1"/>
-    <w:lsdException w:qFormat="1" w:uiPriority="9" w:name="heading 2"/>
-    <w:lsdException w:qFormat="1" w:uiPriority="9" w:name="heading 3"/>
-    <w:lsdException w:qFormat="1" w:uiPriority="9" w:name="heading 4"/>
-    <w:lsdException w:qFormat="1" w:uiPriority="9" w:name="heading 5"/>
-    <w:lsdException w:qFormat="1" w:uiPriority="9" w:name="heading 6"/>
-    <w:lsdException w:qFormat="1" w:uiPriority="9" w:name="heading 7"/>
-    <w:lsdException w:qFormat="1" w:uiPriority="9" w:name="heading 8"/>
-    <w:lsdException w:qFormat="1" w:uiPriority="9" w:name="heading 9"/>
-    <w:lsdException w:uiPriority="39" w:name="toc 1"/>
-    <w:lsdException w:uiPriority="39" w:name="toc 2"/>
-    <w:lsdException w:uiPriority="39" w:name="toc 3"/>
-    <w:lsdException w:uiPriority="39" w:name="toc 4"/>
-    <w:lsdException w:uiPriority="39" w:name="toc 5"/>
-    <w:lsdException w:uiPriority="39" w:name="toc 6"/>
-    <w:lsdException w:uiPriority="39" w:name="toc 7"/>
-    <w:lsdException w:uiPriority="39" w:name="toc 8"/>
-    <w:lsdException w:uiPriority="39" w:name="toc 9"/>
-    <w:lsdException w:qFormat="1" w:uiPriority="35" w:name="caption"/>
-    <w:lsdException w:unhideWhenUsed="0" w:semiHidden="0" w:qFormat="1" w:uiPriority="10" w:name="Title"/>
-    <w:lsdException w:uiPriority="1" w:name="Default Paragraph Font"/>
-    <w:lsdException w:unhideWhenUsed="0" w:semiHidden="0" w:qFormat="1" w:uiPriority="11" w:name="Subtitle"/>
-    <w:lsdException w:unhideWhenUsed="0" w:semiHidden="0" w:qFormat="1" w:uiPriority="22" w:name="Strong"/>
-    <w:lsdException w:unhideWhenUsed="0" w:semiHidden="0" w:qFormat="1" w:uiPriority="20" w:name="Emphasis"/>
-    <w:lsdException w:unhideWhenUsed="0" w:semiHidden="0" w:uiPriority="59" w:name="Table Grid"/>
-    <w:lsdException w:unhideWhenUsed="0" w:name="Placeholder Text"/>
-    <w:lsdException w:unhideWhenUsed="0" w:semiHidden="0" w:qFormat="1" w:uiPriority="1" w:name="No Spacing"/>
-    <w:lsdException w:unhideWhenUsed="0" w:semiHidden="0" w:uiPriority="60" w:name="Light Shading"/>
-    <w:lsdException w:unhideWhenUsed="0" w:semiHidden="0" w:uiPriority="61" w:name="Light List"/>
-    <w:lsdException w:unhideWhenUsed="0" w:semiHidden="0" w:uiPriority="62" w:name="Light Grid"/>
-    <w:lsdException w:unhideWhenUsed="0" w:semiHidden="0" w:uiPriority="63" w:name="Medium Shading 1"/>
-    <w:lsdException w:unhideWhenUsed="0" w:semiHidden="0" w:uiPriority="64" w:name="Medium Shading 2"/>
-    <w:lsdException w:unhideWhenUsed="0" w:semiHidden="0" w:uiPriority="65" w:name="Medium List 1"/>
-    <w:lsdException w:unhideWhenUsed="0" w:semiHidden="0" w:uiPriority="66" w:name="Medium List 2"/>
-    <w:lsdException w:unhideWhenUsed="0" w:semiHidden="0" w:uiPriority="67" w:name="Medium Grid 1"/>
-    <w:lsdException w:unhideWhenUsed="0" w:semiHidden="0" w:uiPriority="68" w:name="Medium Grid 2"/>
-    <w:lsdException w:unhideWhenUsed="0" w:semiHidden="0" w:uiPriority="69" w:name="Medium Grid 3"/>
-    <w:lsdException w:unhideWhenUsed="0" w:semiHidden="0" w:uiPriority="70" w:name="Dark List"/>
-    <w:lsdException w:unhideWhenUsed="0" w:semiHidden="0" w:uiPriority="71" w:name="Colorful Shading"/>
-    <w:lsdException w:unhideWhenUsed="0" w:semiHidden="0" w:uiPriority="72" w:name="Colorful List"/>
-    <w:lsdException w:unhideWhenUsed="0" w:semiHidden="0" w:uiPriority="73" w:name="Colorful Grid"/>
-    <w:lsdException w:unhideWhenUsed="0" w:semiHidden="0" w:uiPriority="60" w:name="Light Shading Accent 1"/>
-    <w:lsdException w:unhideWhenUsed="0" w:semiHidden="0" w:uiPriority="61" w:name="Light List Accent 1"/>
-    <w:lsdException w:unhideWhenUsed="0" w:semiHidden="0" w:uiPriority="62" w:name="Light Grid Accent 1"/>
-    <w:lsdException w:unhideWhenUsed="0" w:semiHidden="0" w:uiPriority="63" w:name="Medium Shading 1 Accent 1"/>
-    <w:lsdException w:unhideWhenUsed="0" w:semiHidden="0" w:uiPriority="64" w:name="Medium Shading 2 Accent 1"/>
-    <w:lsdException w:unhideWhenUsed="0" w:semiHidden="0" w:uiPriority="65" w:name="Medium List 1 Accent 1"/>
-    <w:lsdException w:unhideWhenUsed="0" w:name="Revision"/>
-    <w:lsdException w:unhideWhenUsed="0" w:semiHidden="0" w:qFormat="1" w:uiPriority="34" w:name="List Paragraph"/>
-    <w:lsdException w:unhideWhenUsed="0" w:semiHidden="0" w:qFormat="1" w:uiPriority="29" w:name="Quote"/>
-    <w:lsdException w:unhideWhenUsed="0" w:semiHidden="0" w:qFormat="1" w:uiPriority="30" w:name="Intense Quote"/>
-    <w:lsdException w:unhideWhenUsed="0" w:semiHidden="0" w:uiPriority="66" w:name="Medium List 2 Accent 1"/>
-    <w:lsdException w:unhideWhenUsed="0" w:semiHidden="0" w:uiPriority="67" w:name="Medium Grid 1 Accent 1"/>
-    <w:lsdException w:unhideWhenUsed="0" w:semiHidden="0" w:uiPriority="68" w:name="Medium Grid 2 Accent 1"/>
-    <w:lsdException w:unhideWhenUsed="0" w:semiHidden="0" w:uiPriority="69" w:name="Medium Grid 3 Accent 1"/>
-    <w:lsdException w:unhideWhenUsed="0" w:semiHidden="0" w:uiPriority="70" w:name="Dark List Accent 1"/>
-    <w:lsdException w:unhideWhenUsed="0" w:semiHidden="0" w:uiPriority="71" w:name="Colorful Shading Accent 1"/>
-    <w:lsdException w:unhideWhenUsed="0" w:semiHidden="0" w:uiPriority="72" w:name="Colorful List Accent 1"/>
-    <w:lsdException w:unhideWhenUsed="0" w:semiHidden="0" w:uiPriority="73" w:name="Colorful Grid Accent 1"/>
-    <w:lsdException w:unhideWhenUsed="0" w:semiHidden="0" w:uiPriority="60" w:name="Light Shading Accent 2"/>
-    <w:lsdException w:unhideWhenUsed="0" w:semiHidden="0" w:uiPriority="61" w:name="Light List Accent 2"/>
-    <w:lsdException w:unhideWhenUsed="0" w:semiHidden="0" w:uiPriority="62" w:name="Light Grid Accent 2"/>
-    <w:lsdException w:unhideWhenUsed="0" w:semiHidden="0" w:uiPriority="63" w:name="Medium Shading 1 Accent 2"/>
-    <w:lsdException w:unhideWhenUsed="0" w:semiHidden="0" w:uiPriority="64" w:name="Medium Shading 2 Accent 2"/>
-    <w:lsdException w:unhideWhenUsed="0" w:semiHidden="0" w:uiPriority="65" w:name="Medium List 1 Accent 2"/>
-    <w:lsdException w:unhideWhenUsed="0" w:semiHidden="0" w:uiPriority="66" w:name="Medium List 2 Accent 2"/>
-    <w:lsdException w:unhideWhenUsed="0" w:semiHidden="0" w:uiPriority="67" w:name="Medium Grid 1 Accent 2"/>
-    <w:lsdException w:unhideWhenUsed="0" w:semiHidden="0" w:uiPriority="68" w:name="Medium Grid 2 Accent 2"/>
-    <w:lsdException w:unhideWhenUsed="0" w:semiHidden="0" w:uiPriority="69" w:name="Medium Grid 3 Accent 2"/>
-    <w:lsdException w:unhideWhenUsed="0" w:semiHidden="0" w:uiPriority="70" w:name="Dark List Accent 2"/>
-    <w:lsdException w:unhideWhenUsed="0" w:semiHidden="0" w:uiPriority="71" w:name="Colorful Shading Accent 2"/>
-    <w:lsdException w:unhideWhenUsed="0" w:semiHidden="0" w:uiPriority="72" w:name="Colorful List Accent 2"/>
-    <w:lsdException w:unhideWhenUsed="0" w:semiHidden="0" w:uiPriority="73" w:name="Colorful Grid Accent 2"/>
-    <w:lsdException w:unhideWhenUsed="0" w:semiHidden="0" w:uiPriority="60" w:name="Light Shading Accent 3"/>
-    <w:lsdException w:unhideWhenUsed="0" w:semiHidden="0" w:uiPriority="61" w:name="Light List Accent 3"/>
-    <w:lsdException w:unhideWhenUsed="0" w:semiHidden="0" w:uiPriority="62" w:name="Light Grid Accent 3"/>
-    <w:lsdException w:unhideWhenUsed="0" w:semiHidden="0" w:uiPriority="63" w:name="Medium Shading 1 Accent 3"/>
-    <w:lsdException w:unhideWhenUsed="0" w:semiHidden="0" w:uiPriority="64" w:name="Medium Shading 2 Accent 3"/>
-    <w:lsdException w:unhideWhenUsed="0" w:semiHidden="0" w:uiPriority="65" w:name="Medium List 1 Accent 3"/>
-    <w:lsdException w:unhideWhenUsed="0" w:semiHidden="0" w:uiPriority="66" w:name="Medium List 2 Accent 3"/>
-    <w:lsdException w:unhideWhenUsed="0" w:semiHidden="0" w:uiPriority="67" w:name="Medium Grid 1 Accent 3"/>
-    <w:lsdException w:unhideWhenUsed="0" w:semiHidden="0" w:uiPriority="68" w:name="Medium Grid 2 Accent 3"/>
-    <w:lsdException w:unhideWhenUsed="0" w:semiHidden="0" w:uiPriority="69" w:name="Medium Grid 3 Accent 3"/>
-    <w:lsdException w:unhideWhenUsed="0" w:semiHidden="0" w:uiPriority="70" w:name="Dark List Accent 3"/>
-    <w:lsdException w:unhideWhenUsed="0" w:semiHidden="0" w:uiPriority="71" w:name="Colorful Shading Accent 3"/>
-    <w:lsdException w:unhideWhenUsed="0" w:semiHidden="0" w:uiPriority="72" w:name="Colorful List Accent 3"/>
-    <w:lsdException w:unhideWhenUsed="0" w:semiHidden="0" w:uiPriority="73" w:name="Colorful Grid Accent 3"/>
-    <w:lsdException w:unhideWhenUsed="0" w:semiHidden="0" w:uiPriority="60" w:name="Light Shading Accent 4"/>
-    <w:lsdException w:unhideWhenUsed="0" w:semiHidden="0" w:uiPriority="61" w:name="Light List Accent 4"/>
-    <w:lsdException w:unhideWhenUsed="0" w:semiHidden="0" w:uiPriority="62" w:name="Light Grid Accent 4"/>
-    <w:lsdException w:unhideWhenUsed="0" w:semiHidden="0" w:uiPriority="63" w:name="Medium Shading 1 Accent 4"/>
-    <w:lsdException w:unhideWhenUsed="0" w:semiHidden="0" w:uiPriority="64" w:name="Medium Shading 2 Accent 4"/>
-    <w:lsdException w:unhideWhenUsed="0" w:semiHidden="0" w:uiPriority="65" w:name="Medium List 1 Accent 4"/>
-    <w:lsdException w:unhideWhenUsed="0" w:semiHidden="0" w:uiPriority="66" w:name="Medium List 2 Accent 4"/>
-    <w:lsdException w:unhideWhenUsed="0" w:semiHidden="0" w:uiPriority="67" w:name="Medium Grid 1 Accent 4"/>
-    <w:lsdException w:unhideWhenUsed="0" w:semiHidden="0" w:uiPriority="68" w:name="Medium Grid 2 Accent 4"/>
-    <w:lsdException w:unhideWhenUsed="0" w:semiHidden="0" w:uiPriority="69" w:name="Medium Grid 3 Accent 4"/>
-    <w:lsdException w:unhideWhenUsed="0" w:semiHidden="0" w:uiPriority="70" w:name="Dark List Accent 4"/>
-    <w:lsdException w:unhideWhenUsed="0" w:semiHidden="0" w:uiPriority="71" w:name="Colorful Shading Accent 4"/>
-    <w:lsdException w:unhideWhenUsed="0" w:semiHidden="0" w:uiPriority="72" w:name="Colorful List Accent 4"/>
-    <w:lsdException w:unhideWhenUsed="0" w:semiHidden="0" w:uiPriority="73" w:name="Colorful Grid Accent 4"/>
-    <w:lsdException w:unhideWhenUsed="0" w:semiHidden="0" w:uiPriority="60" w:name="Light Shading Accent 5"/>
-    <w:lsdException w:unhideWhenUsed="0" w:semiHidden="0" w:uiPriority="61" w:name="Light List Accent 5"/>
-    <w:lsdException w:unhideWhenUsed="0" w:semiHidden="0" w:uiPriority="62" w:name="Light Grid Accent 5"/>
-    <w:lsdException w:unhideWhenUsed="0" w:semiHidden="0" w:uiPriority="63" w:name="Medium Shading 1 Accent 5"/>
-    <w:lsdException w:unhideWhenUsed="0" w:semiHidden="0" w:uiPriority="64" w:name="Medium Shading 2 Accent 5"/>
-    <w:lsdException w:unhideWhenUsed="0" w:semiHidden="0" w:uiPriority="65" w:name="Medium List 1 Accent 5"/>
-    <w:lsdException w:unhideWhenUsed="0" w:semiHidden="0" w:uiPriority="66" w:name="Medium List 2 Accent 5"/>
-    <w:lsdException w:unhideWhenUsed="0" w:semiHidden="0" w:uiPriority="67" w:name="Medium Grid 1 Accent 5"/>
-    <w:lsdException w:unhideWhenUsed="0" w:semiHidden="0" w:uiPriority="68" w:name="Medium Grid 2 Accent 5"/>
-    <w:lsdException w:unhideWhenUsed="0" w:semiHidden="0" w:uiPriority="69" w:name="Medium Grid 3 Accent 5"/>
-    <w:lsdException w:unhideWhenUsed="0" w:semiHidden="0" w:uiPriority="70" w:name="Dark List Accent 5"/>
-    <w:lsdException w:unhideWhenUsed="0" w:semiHidden="0" w:uiPriority="71" w:name="Colorful Shading Accent 5"/>
-    <w:lsdException w:unhideWhenUsed="0" w:semiHidden="0" w:uiPriority="72" w:name="Colorful List Accent 5"/>
-    <w:lsdException w:unhideWhenUsed="0" w:semiHidden="0" w:uiPriority="73" w:name="Colorful Grid Accent 5"/>
-    <w:lsdException w:unhideWhenUsed="0" w:semiHidden="0" w:uiPriority="60" w:name="Light Shading Accent 6"/>
-    <w:lsdException w:unhideWhenUsed="0" w:semiHidden="0" w:uiPriority="61" w:name="Light List Accent 6"/>
-    <w:lsdException w:unhideWhenUsed="0" w:semiHidden="0" w:uiPriority="62" w:name="Light Grid Accent 6"/>
-    <w:lsdException w:unhideWhenUsed="0" w:semiHidden="0" w:uiPriority="63" w:name="Medium Shading 1 Accent 6"/>
-    <w:lsdException w:unhideWhenUsed="0" w:semiHidden="0" w:uiPriority="64" w:name="Medium Shading 2 Accent 6"/>
-    <w:lsdException w:unhideWhenUsed="0" w:semiHidden="0" w:uiPriority="65" w:name="Medium List 1 Accent 6"/>
-    <w:lsdException w:unhideWhenUsed="0" w:semiHidden="0" w:uiPriority="66" w:name="Medium List 2 Accent 6"/>
-    <w:lsdException w:unhideWhenUsed="0" w:semiHidden="0" w:uiPriority="67" w:name="Medium Grid 1 Accent 6"/>
-    <w:lsdException w:unhideWhenUsed="0" w:semiHidden="0" w:uiPriority="68" w:name="Medium Grid 2 Accent 6"/>
-    <w:lsdException w:unhideWhenUsed="0" w:semiHidden="0" w:uiPriority="69" w:name="Medium Grid 3 Accent 6"/>
-    <w:lsdException w:unhideWhenUsed="0" w:semiHidden="0" w:uiPriority="70" w:name="Dark List Accent 6"/>
-    <w:lsdException w:unhideWhenUsed="0" w:semiHidden="0" w:uiPriority="71" w:name="Colorful Shading Accent 6"/>
-    <w:lsdException w:unhideWhenUsed="0" w:semiHidden="0" w:uiPriority="72" w:name="Colorful List Accent 6"/>
-    <w:lsdException w:unhideWhenUsed="0" w:semiHidden="0" w:uiPriority="73" w:name="Colorful Grid Accent 6"/>
-    <w:lsdException w:unhideWhenUsed="0" w:semiHidden="0" w:qFormat="1" w:uiPriority="19" w:name="Subtle Emphasis"/>
-    <w:lsdException w:unhideWhenUsed="0" w:semiHidden="0" w:qFormat="1" w:uiPriority="21" w:name="Intense Emphasis"/>
-    <w:lsdException w:unhideWhenUsed="0" w:semiHidden="0" w:qFormat="1" w:uiPriority="31" w:name="Subtle Reference"/>
-    <w:lsdException w:unhideWhenUsed="0" w:semiHidden="0" w:qFormat="1" w:uiPriority="32" w:name="Intense Reference"/>
-    <w:lsdException w:unhideWhenUsed="0" w:semiHidden="0" w:qFormat="1" w:uiPriority="33" w:name="Book Title"/>
-    <w:lsdException w:uiPriority="37" w:name="Bibliography"/>
-    <w:lsdException w:qFormat="1" w:uiPriority="39" w:name="TOC Heading"/>
+  <w:latentStyles w:defLockedState="0" w:defUIPriority="99" w:defSemiHidden="1" w:defUnhideWhenUsed="1" w:defQFormat="0" w:count="276">
+    <w:lsdException w:name="Normal" w:semiHidden="0" w:uiPriority="0" w:unhideWhenUsed="0" w:qFormat="1"/>
+    <w:lsdException w:name="heading 1" w:semiHidden="0" w:uiPriority="9" w:unhideWhenUsed="0" w:qFormat="1"/>
+    <w:lsdException w:name="heading 2" w:uiPriority="9" w:qFormat="1"/>
+    <w:lsdException w:name="heading 3" w:uiPriority="9" w:qFormat="1"/>
+    <w:lsdException w:name="heading 4" w:uiPriority="9" w:qFormat="1"/>
+    <w:lsdException w:name="heading 5" w:uiPriority="9" w:qFormat="1"/>
+    <w:lsdException w:name="heading 6" w:uiPriority="9" w:qFormat="1"/>
+    <w:lsdException w:name="heading 7" w:uiPriority="9" w:qFormat="1"/>
+    <w:lsdException w:name="heading 8" w:uiPriority="9" w:qFormat="1"/>
+    <w:lsdException w:name="heading 9" w:uiPriority="9" w:qFormat="1"/>
+    <w:lsdException w:name="toc 1" w:uiPriority="39"/>
+    <w:lsdException w:name="toc 2" w:uiPriority="39"/>
+    <w:lsdException w:name="toc 3" w:uiPriority="39"/>
+    <w:lsdException w:name="toc 4" w:uiPriority="39"/>
+    <w:lsdException w:name="toc 5" w:uiPriority="39"/>
+    <w:lsdException w:name="toc 6" w:uiPriority="39"/>
+    <w:lsdException w:name="toc 7" w:uiPriority="39"/>
+    <w:lsdException w:name="toc 8" w:uiPriority="39"/>
+    <w:lsdException w:name="toc 9" w:uiPriority="39"/>
+    <w:lsdException w:name="caption" w:uiPriority="35" w:qFormat="1"/>
+    <w:lsdException w:name="Title" w:semiHidden="0" w:uiPriority="10" w:unhideWhenUsed="0" w:qFormat="1"/>
+    <w:lsdException w:name="Default Paragraph Font" w:uiPriority="1"/>
+    <w:lsdException w:name="Subtitle" w:semiHidden="0" w:uiPriority="11" w:unhideWhenUsed="0" w:qFormat="1"/>
+    <w:lsdException w:name="Strong" w:semiHidden="0" w:uiPriority="22" w:unhideWhenUsed="0" w:qFormat="1"/>
+    <w:lsdException w:name="Emphasis" w:semiHidden="0" w:uiPriority="20" w:unhideWhenUsed="0" w:qFormat="1"/>
+    <w:lsdException w:name="Table Grid" w:semiHidden="0" w:uiPriority="59" w:unhideWhenUsed="0"/>
+    <w:lsdException w:name="Placeholder Text" w:unhideWhenUsed="0"/>
+    <w:lsdException w:name="No Spacing" w:semiHidden="0" w:uiPriority="1" w:unhideWhenUsed="0" w:qFormat="1"/>
+    <w:lsdException w:name="Light Shading" w:semiHidden="0" w:uiPriority="60" w:unhideWhenUsed="0"/>
+    <w:lsdException w:name="Light List" w:semiHidden="0" w:uiPriority="61" w:unhideWhenUsed="0"/>
+    <w:lsdException w:name="Light Grid" w:semiHidden="0" w:uiPriority="62" w:unhideWhenUsed="0"/>
+    <w:lsdException w:name="Medium Shading 1" w:semiHidden="0" w:uiPriority="63" w:unhideWhenUsed="0"/>
+    <w:lsdException w:name="Medium Shading 2" w:semiHidden="0" w:uiPriority="64" w:unhideWhenUsed="0"/>
+    <w:lsdException w:name="Medium List 1" w:semiHidden="0" w:uiPriority="65" w:unhideWhenUsed="0"/>
+    <w:lsdException w:name="Medium List 2" w:semiHidden="0" w:uiPriority="66" w:unhideWhenUsed="0"/>
+    <w:lsdException w:name="Medium Grid 1" w:semiHidden="0" w:uiPriority="67" w:unhideWhenUsed="0"/>
+    <w:lsdException w:name="Medium Grid 2" w:semiHidden="0" w:uiPriority="68" w:unhideWhenUsed="0"/>
+    <w:lsdException w:name="Medium Grid 3" w:semiHidden="0" w:uiPriority="69" w:unhideWhenUsed="0"/>
+    <w:lsdException w:name="Dark List" w:semiHidden="0" w:uiPriority="70" w:unhideWhenUsed="0"/>
+    <w:lsdException w:name="Colorful Shading" w:semiHidden="0" w:uiPriority="71" w:unhideWhenUsed="0"/>
+    <w:lsdException w:name="Colorful List" w:semiHidden="0" w:uiPriority="72" w:unhideWhenUsed="0"/>
+    <w:lsdException w:name="Colorful Grid" w:semiHidden="0" w:uiPriority="73" w:unhideWhenUsed="0"/>
+    <w:lsdException w:name="Light Shading Accent 1" w:semiHidden="0" w:uiPriority="60" w:unhideWhenUsed="0"/>
+    <w:lsdException w:name="Light List Accent 1" w:semiHidden="0" w:uiPriority="61" w:unhideWhenUsed="0"/>
+    <w:lsdException w:name="Light Grid Accent 1" w:semiHidden="0" w:uiPriority="62" w:unhideWhenUsed="0"/>
+    <w:lsdException w:name="Medium Shading 1 Accent 1" w:semiHidden="0" w:uiPriority="63" w:unhideWhenUsed="0"/>
+    <w:lsdException w:name="Medium Shading 2 Accent 1" w:semiHidden="0" w:uiPriority="64" w:unhideWhenUsed="0"/>
+    <w:lsdException w:name="Medium List 1 Accent 1" w:semiHidden="0" w:uiPriority="65" w:unhideWhenUsed="0"/>
+    <w:lsdException w:name="Revision" w:unhideWhenUsed="0"/>
+    <w:lsdException w:name="List Paragraph" w:semiHidden="0" w:uiPriority="34" w:unhideWhenUsed="0" w:qFormat="1"/>
+    <w:lsdException w:name="Quote" w:semiHidden="0" w:uiPriority="29" w:unhideWhenUsed="0" w:qFormat="1"/>
+    <w:lsdException w:name="Intense Quote" w:semiHidden="0" w:uiPriority="30" w:unhideWhenUsed="0" w:qFormat="1"/>
+    <w:lsdException w:name="Medium List 2 Accent 1" w:semiHidden="0" w:uiPriority="66" w:unhideWhenUsed="0"/>
+    <w:lsdException w:name="Medium Grid 1 Accent 1" w:semiHidden="0" w:uiPriority="67" w:unhideWhenUsed="0"/>
+    <w:lsdException w:name="Medium Grid 2 Accent 1" w:semiHidden="0" w:uiPriority="68" w:unhideWhenUsed="0"/>
+    <w:lsdException w:name="Medium Grid 3 Accent 1" w:semiHidden="0" w:uiPriority="69" w:unhideWhenUsed="0"/>
+    <w:lsdException w:name="Dark List Accent 1" w:semiHidden="0" w:uiPriority="70" w:unhideWhenUsed="0"/>
+    <w:lsdException w:name="Colorful Shading Accent 1" w:semiHidden="0" w:uiPriority="71" w:unhideWhenUsed="0"/>
+    <w:lsdException w:name="Colorful List Accent 1" w:semiHidden="0" w:uiPriority="72" w:unhideWhenUsed="0"/>
+    <w:lsdException w:name="Colorful Grid Accent 1" w:semiHidden="0" w:uiPriority="73" w:unhideWhenUsed="0"/>
+    <w:lsdException w:name="Light Shading Accent 2" w:semiHidden="0" w:uiPriority="60" w:unhideWhenUsed="0"/>
+    <w:lsdException w:name="Light List Accent 2" w:semiHidden="0" w:uiPriority="61" w:unhideWhenUsed="0"/>
+    <w:lsdException w:name="Light Grid Accent 2" w:semiHidden="0" w:uiPriority="62" w:unhideWhenUsed="0"/>
+    <w:lsdException w:name="Medium Shading 1 Accent 2" w:semiHidden="0" w:uiPriority="63" w:unhideWhenUsed="0"/>
+    <w:lsdException w:name="Medium Shading 2 Accent 2" w:semiHidden="0" w:uiPriority="64" w:unhideWhenUsed="0"/>
+    <w:lsdException w:name="Medium List 1 Accent 2" w:semiHidden="0" w:uiPriority="65" w:unhideWhenUsed="0"/>
+    <w:lsdException w:name="Medium List 2 Accent 2" w:semiHidden="0" w:uiPriority="66" w:unhideWhenUsed="0"/>
+    <w:lsdException w:name="Medium Grid 1 Accent 2" w:semiHidden="0" w:uiPriority="67" w:unhideWhenUsed="0"/>
+    <w:lsdException w:name="Medium Grid 2 Accent 2" w:semiHidden="0" w:uiPriority="68" w:unhideWhenUsed="0"/>
+    <w:lsdException w:name="Medium Grid 3 Accent 2" w:semiHidden="0" w:uiPriority="69" w:unhideWhenUsed="0"/>
+    <w:lsdException w:name="Dark List Accent 2" w:semiHidden="0" w:uiPriority="70" w:unhideWhenUsed="0"/>
+    <w:lsdException w:name="Colorful Shading Accent 2" w:semiHidden="0" w:uiPriority="71" w:unhideWhenUsed="0"/>
+    <w:lsdException w:name="Colorful List Accent 2" w:semiHidden="0" w:uiPriority="72" w:unhideWhenUsed="0"/>
+    <w:lsdException w:name="Colorful Grid Accent 2" w:semiHidden="0" w:uiPriority="73" w:unhideWhenUsed="0"/>
+    <w:lsdException w:name="Light Shading Accent 3" w:semiHidden="0" w:uiPriority="60" w:unhideWhenUsed="0"/>
+    <w:lsdException w:name="Light List Accent 3" w:semiHidden="0" w:uiPriority="61" w:unhideWhenUsed="0"/>
+    <w:lsdException w:name="Light Grid Accent 3" w:semiHidden="0" w:uiPriority="62" w:unhideWhenUsed="0"/>
+    <w:lsdException w:name="Medium Shading 1 Accent 3" w:semiHidden="0" w:uiPriority="63" w:unhideWhenUsed="0"/>
+    <w:lsdException w:name="Medium Shading 2 Accent 3" w:semiHidden="0" w:uiPriority="64" w:unhideWhenUsed="0"/>
+    <w:lsdException w:name="Medium List 1 Accent 3" w:semiHidden="0" w:uiPriority="65" w:unhideWhenUsed="0"/>
+    <w:lsdException w:name="Medium List 2 Accent 3" w:semiHidden="0" w:uiPriority="66" w:unhideWhenUsed="0"/>
+    <w:lsdException w:name="Medium Grid 1 Accent 3" w:semiHidden="0" w:uiPriority="67" w:unhideWhenUsed="0"/>
+    <w:lsdException w:name="Medium Grid 2 Accent 3" w:semiHidden="0" w:uiPriority="68" w:unhideWhenUsed="0"/>
+    <w:lsdException w:name="Medium Grid 3 Accent 3" w:semiHidden="0" w:uiPriority="69" w:unhideWhenUsed="0"/>
+    <w:lsdException w:name="Dark List Accent 3" w:semiHidden="0" w:uiPriority="70" w:unhideWhenUsed="0"/>
+    <w:lsdException w:name="Colorful Shading Accent 3" w:semiHidden="0" w:uiPriority="71" w:unhideWhenUsed="0"/>
+    <w:lsdException w:name="Colorful List Accent 3" w:semiHidden="0" w:uiPriority="72" w:unhideWhenUsed="0"/>
+    <w:lsdException w:name="Colorful Grid Accent 3" w:semiHidden="0" w:uiPriority="73" w:unhideWhenUsed="0"/>
+    <w:lsdException w:name="Light Shading Accent 4" w:semiHidden="0" w:uiPriority="60" w:unhideWhenUsed="0"/>
+    <w:lsdException w:name="Light List Accent 4" w:semiHidden="0" w:uiPriority="61" w:unhideWhenUsed="0"/>
+    <w:lsdException w:name="Light Grid Accent 4" w:semiHidden="0" w:uiPriority="62" w:unhideWhenUsed="0"/>
+    <w:lsdException w:name="Medium Shading 1 Accent 4" w:semiHidden="0" w:uiPriority="63" w:unhideWhenUsed="0"/>
+    <w:lsdException w:name="Medium Shading 2 Accent 4" w:semiHidden="0" w:uiPriority="64" w:unhideWhenUsed="0"/>
+    <w:lsdException w:name="Medium List 1 Accent 4" w:semiHidden="0" w:uiPriority="65" w:unhideWhenUsed="0"/>
+    <w:lsdException w:name="Medium List 2 Accent 4" w:semiHidden="0" w:uiPriority="66" w:unhideWhenUsed="0"/>
+    <w:lsdException w:name="Medium Grid 1 Accent 4" w:semiHidden="0" w:uiPriority="67" w:unhideWhenUsed="0"/>
+    <w:lsdException w:name="Medium Grid 2 Accent 4" w:semiHidden="0" w:uiPriority="68" w:unhideWhenUsed="0"/>
+    <w:lsdException w:name="Medium Grid 3 Accent 4" w:semiHidden="0" w:uiPriority="69" w:unhideWhenUsed="0"/>
+    <w:lsdException w:name="Dark List Accent 4" w:semiHidden="0" w:uiPriority="70" w:unhideWhenUsed="0"/>
+    <w:lsdException w:name="Colorful Shading Accent 4" w:semiHidden="0" w:uiPriority="71" w:unhideWhenUsed="0"/>
+    <w:lsdException w:name="Colorful List Accent 4" w:semiHidden="0" w:uiPriority="72" w:unhideWhenUsed="0"/>
+    <w:lsdException w:name="Colorful Grid Accent 4" w:semiHidden="0" w:uiPriority="73" w:unhideWhenUsed="0"/>
+    <w:lsdException w:name="Light Shading Accent 5" w:semiHidden="0" w:uiPriority="60" w:unhideWhenUsed="0"/>
+    <w:lsdException w:name="Light List Accent 5" w:semiHidden="0" w:uiPriority="61" w:unhideWhenUsed="0"/>
+    <w:lsdException w:name="Light Grid Accent 5" w:semiHidden="0" w:uiPriority="62" w:unhideWhenUsed="0"/>
+    <w:lsdException w:name="Medium Shading 1 Accent 5" w:semiHidden="0" w:uiPriority="63" w:unhideWhenUsed="0"/>
+    <w:lsdException w:name="Medium Shading 2 Accent 5" w:semiHidden="0" w:uiPriority="64" w:unhideWhenUsed="0"/>
+    <w:lsdException w:name="Medium List 1 Accent 5" w:semiHidden="0" w:uiPriority="65" w:unhideWhenUsed="0"/>
+    <w:lsdException w:name="Medium List 2 Accent 5" w:semiHidden="0" w:uiPriority="66" w:unhideWhenUsed="0"/>
+    <w:lsdException w:name="Medium Grid 1 Accent 5" w:semiHidden="0" w:uiPriority="67" w:unhideWhenUsed="0"/>
+    <w:lsdException w:name="Medium Grid 2 Accent 5" w:semiHidden="0" w:uiPriority="68" w:unhideWhenUsed="0"/>
+    <w:lsdException w:name="Medium Grid 3 Accent 5" w:semiHidden="0" w:uiPriority="69" w:unhideWhenUsed="0"/>
+    <w:lsdException w:name="Dark List Accent 5" w:semiHidden="0" w:uiPriority="70" w:unhideWhenUsed="0"/>
+    <w:lsdException w:name="Colorful Shading Accent 5" w:semiHidden="0" w:uiPriority="71" w:unhideWhenUsed="0"/>
+    <w:lsdException w:name="Colorful List Accent 5" w:semiHidden="0" w:uiPriority="72" w:unhideWhenUsed="0"/>
+    <w:lsdException w:name="Colorful Grid Accent 5" w:semiHidden="0" w:uiPriority="73" w:unhideWhenUsed="0"/>
+    <w:lsdException w:name="Light Shading Accent 6" w:semiHidden="0" w:uiPriority="60" w:unhideWhenUsed="0"/>
+    <w:lsdException w:name="Light List Accent 6" w:semiHidden="0" w:uiPriority="61" w:unhideWhenUsed="0"/>
+    <w:lsdException w:name="Light Grid Accent 6" w:semiHidden="0" w:uiPriority="62" w:unhideWhenUsed="0"/>
+    <w:lsdException w:name="Medium Shading 1 Accent 6" w:semiHidden="0" w:uiPriority="63" w:unhideWhenUsed="0"/>
+    <w:lsdException w:name="Medium Shading 2 Accent 6" w:semiHidden="0" w:uiPriority="64" w:unhideWhenUsed="0"/>
+    <w:lsdException w:name="Medium List 1 Accent 6" w:semiHidden="0" w:uiPriority="65" w:unhideWhenUsed="0"/>
+    <w:lsdException w:name="Medium List 2 Accent 6" w:semiHidden="0" w:uiPriority="66" w:unhideWhenUsed="0"/>
+    <w:lsdException w:name="Medium Grid 1 Accent 6" w:semiHidden="0" w:uiPriority="67" w:unhideWhenUsed="0"/>
+    <w:lsdException w:name="Medium Grid 2 Accent 6" w:semiHidden="0" w:uiPriority="68" w:unhideWhenUsed="0"/>
+    <w:lsdException w:name="Medium Grid 3 Accent 6" w:semiHidden="0" w:uiPriority="69" w:unhideWhenUsed="0"/>
+    <w:lsdException w:name="Dark List Accent 6" w:semiHidden="0" w:uiPriority="70" w:unhideWhenUsed="0"/>
+    <w:lsdException w:name="Colorful Shading Accent 6" w:semiHidden="0" w:uiPriority="71" w:unhideWhenUsed="0"/>
+    <w:lsdException w:name="Colorful List Accent 6" w:semiHidden="0" w:uiPriority="72" w:unhideWhenUsed="0"/>
+    <w:lsdException w:name="Colorful Grid Accent 6" w:semiHidden="0" w:uiPriority="73" w:unhideWhenUsed="0"/>
+    <w:lsdException w:name="Subtle Emphasis" w:semiHidden="0" w:uiPriority="19" w:unhideWhenUsed="0" w:qFormat="1"/>
+    <w:lsdException w:name="Intense Emphasis" w:semiHidden="0" w:uiPriority="21" w:unhideWhenUsed="0" w:qFormat="1"/>
+    <w:lsdException w:name="Subtle Reference" w:semiHidden="0" w:uiPriority="31" w:unhideWhenUsed="0" w:qFormat="1"/>
+    <w:lsdException w:name="Intense Reference" w:semiHidden="0" w:uiPriority="32" w:unhideWhenUsed="0" w:qFormat="1"/>
+    <w:lsdException w:name="Book Title" w:semiHidden="0" w:uiPriority="33" w:unhideWhenUsed="0" w:qFormat="1"/>
+    <w:lsdException w:name="Bibliography" w:uiPriority="37"/>
+    <w:lsdException w:name="TOC Heading" w:uiPriority="39" w:qFormat="1"/>
   </w:latentStyles>
-  <w:style w:type="paragraph" w:styleId="Normal" w:default="1">
+  <w:style w:type="paragraph" w:default="1" w:styleId="Normaal">
     <w:name w:val="Normal"/>
     <w:qFormat/>
-    <w:rsid w:val="00b43b28"/>
+    <w:rsid w:val="00B43B28"/>
     <w:pPr>
-      <w:widowControl/>
-      <w:suppressAutoHyphens w:val="true"/>
-      <w:bidi w:val="0"/>
-      <w:jc w:val="left"/>
+      <w:suppressAutoHyphens/>
     </w:pPr>
     <w:rPr>
-      <w:rFonts w:ascii="Calibri" w:hAnsi="Calibri" w:eastAsia="Droid Sans Fallback" w:cs=""/>
-      <w:color w:val="auto"/>
+      <w:rFonts w:ascii="Calibri" w:hAnsi="Calibri"/>
       <w:sz w:val="22"/>
-      <w:szCs w:val="24"/>
-      <w:lang w:val="nl-NL" w:eastAsia="nl-NL" w:bidi="ar-SA"/>
     </w:rPr>
   </w:style>
-  <w:style w:type="character" w:styleId="DefaultParagraphFont" w:default="1">
+  <w:style w:type="character" w:default="1" w:styleId="Standaardalinea-lettertype">
     <w:name w:val="Default Paragraph Font"/>
     <w:uiPriority w:val="1"/>
     <w:semiHidden/>
     <w:unhideWhenUsed/>
-    <w:rPr/>
   </w:style>
-  <w:style w:type="paragraph" w:styleId="Heading">
+  <w:style w:type="table" w:default="1" w:styleId="Standaardtabel">
+    <w:name w:val="Normal Table"/>
+    <w:uiPriority w:val="99"/>
+    <w:semiHidden/>
+    <w:unhideWhenUsed/>
+    <w:tblPr>
+      <w:tblInd w:w="0" w:type="dxa"/>
+      <w:tblCellMar>
+        <w:top w:w="0" w:type="dxa"/>
+        <w:left w:w="108" w:type="dxa"/>
+        <w:bottom w:w="0" w:type="dxa"/>
+        <w:right w:w="108" w:type="dxa"/>
+      </w:tblCellMar>
+    </w:tblPr>
+  </w:style>
+  <w:style w:type="numbering" w:default="1" w:styleId="Geenlijst">
+    <w:name w:val="No List"/>
+    <w:uiPriority w:val="99"/>
+    <w:semiHidden/>
+    <w:unhideWhenUsed/>
+  </w:style>
+  <w:style w:type="paragraph" w:customStyle="1" w:styleId="Heading">
     <w:name w:val="Heading"/>
-    <w:basedOn w:val="Normal"/>
+    <w:basedOn w:val="Normaal"/>
     <w:next w:val="TextBody"/>
     <w:pPr>
       <w:keepNext/>
       <w:spacing w:before="240" w:after="120"/>
     </w:pPr>
     <w:rPr>
-      <w:rFonts w:ascii="Liberation Sans" w:hAnsi="Liberation Sans" w:eastAsia="Droid Sans Fallback" w:cs="FreeSans"/>
+      <w:rFonts w:ascii="Liberation Sans" w:hAnsi="Liberation Sans" w:cs="FreeSans"/>
       <w:sz w:val="28"/>
       <w:szCs w:val="28"/>
     </w:rPr>
   </w:style>
-  <w:style w:type="paragraph" w:styleId="TextBody">
+  <w:style w:type="paragraph" w:customStyle="1" w:styleId="TextBody">
     <w:name w:val="Text Body"/>
-    <w:basedOn w:val="Normal"/>
+    <w:basedOn w:val="Normaal"/>
     <w:pPr>
-      <w:spacing w:lineRule="auto" w:line="288" w:before="0" w:after="140"/>
+      <w:spacing w:after="140" w:line="288" w:lineRule="auto"/>
     </w:pPr>
-    <w:rPr/>
   </w:style>
-  <w:style w:type="paragraph" w:styleId="List">
+  <w:style w:type="paragraph" w:styleId="Lijst">
     <w:name w:val="List"/>
     <w:basedOn w:val="TextBody"/>
-    <w:pPr/>
     <w:rPr>
       <w:rFonts w:cs="FreeSans"/>
     </w:rPr>
   </w:style>
-  <w:style w:type="paragraph" w:styleId="Caption">
+  <w:style w:type="paragraph" w:customStyle="1" w:styleId="Caption">
     <w:name w:val="Caption"/>
-    <w:basedOn w:val="Normal"/>
+    <w:basedOn w:val="Normaal"/>
     <w:pPr>
       <w:suppressLineNumbers/>
       <w:spacing w:before="120" w:after="120"/>
@@ -865,12 +1248,11 @@
       <w:i/>
       <w:iCs/>
       <w:sz w:val="24"/>
-      <w:szCs w:val="24"/>
     </w:rPr>
   </w:style>
-  <w:style w:type="paragraph" w:styleId="Index">
+  <w:style w:type="paragraph" w:customStyle="1" w:styleId="Index">
     <w:name w:val="Index"/>
-    <w:basedOn w:val="Normal"/>
+    <w:basedOn w:val="Normaal"/>
     <w:pPr>
       <w:suppressLineNumbers/>
     </w:pPr>
@@ -878,22 +1260,179 @@
       <w:rFonts w:cs="FreeSans"/>
     </w:rPr>
   </w:style>
-  <w:style w:type="paragraph" w:styleId="ListParagraph">
+  <w:style w:type="paragraph" w:styleId="Lijstalinea">
     <w:name w:val="List Paragraph"/>
+    <w:basedOn w:val="Normaal"/>
     <w:uiPriority w:val="34"/>
     <w:qFormat/>
-    <w:rsid w:val="003353f7"/>
-    <w:basedOn w:val="Normal"/>
+    <w:rsid w:val="003353F7"/>
     <w:pPr>
-      <w:spacing w:before="0" w:after="0"/>
-      <w:ind w:left="720" w:right="0" w:hanging="0"/>
+      <w:ind w:left="720"/>
       <w:contextualSpacing/>
     </w:pPr>
-    <w:rPr/>
   </w:style>
-  <w:style w:type="numbering" w:styleId="NoList" w:default="1">
-    <w:name w:val="No List"/>
-    <w:uiPriority w:val="99"/>
+</w:styles>
+</file>
+
+<file path=word/stylesWithEffects.xml><?xml version="1.0" encoding="utf-8"?>
+<w:styles xmlns:wpc="http://schemas.microsoft.com/office/word/2010/wordprocessingCanvas" xmlns:mo="http://schemas.microsoft.com/office/mac/office/2008/main" xmlns:mc="http://schemas.openxmlformats.org/markup-compatibility/2006" xmlns:mv="urn:schemas-microsoft-com:mac:vml" xmlns:o="urn:schemas-microsoft-com:office:office" xmlns:r="http://schemas.openxmlformats.org/officeDocument/2006/relationships" xmlns:m="http://schemas.openxmlformats.org/officeDocument/2006/math" xmlns:v="urn:schemas-microsoft-com:vml" xmlns:wp14="http://schemas.microsoft.com/office/word/2010/wordprocessingDrawing" xmlns:wp="http://schemas.openxmlformats.org/drawingml/2006/wordprocessingDrawing" xmlns:w10="urn:schemas-microsoft-com:office:word" xmlns:w="http://schemas.openxmlformats.org/wordprocessingml/2006/main" xmlns:w14="http://schemas.microsoft.com/office/word/2010/wordml" xmlns:wpg="http://schemas.microsoft.com/office/word/2010/wordprocessingGroup" xmlns:wpi="http://schemas.microsoft.com/office/word/2010/wordprocessingInk" xmlns:wne="http://schemas.microsoft.com/office/word/2006/wordml" xmlns:wps="http://schemas.microsoft.com/office/word/2010/wordprocessingShape" mc:Ignorable="w14 wp14">
+  <w:docDefaults>
+    <w:rPrDefault>
+      <w:rPr>
+        <w:rFonts w:asciiTheme="minorHAnsi" w:eastAsiaTheme="minorEastAsia" w:hAnsiTheme="minorHAnsi" w:cstheme="minorBidi"/>
+        <w:sz w:val="24"/>
+        <w:szCs w:val="24"/>
+        <w:lang w:val="nl-NL" w:eastAsia="ja-JP" w:bidi="ar-SA"/>
+      </w:rPr>
+    </w:rPrDefault>
+    <w:pPrDefault/>
+  </w:docDefaults>
+  <w:latentStyles w:defLockedState="0" w:defUIPriority="99" w:defSemiHidden="1" w:defUnhideWhenUsed="1" w:defQFormat="0" w:count="276">
+    <w:lsdException w:name="Normal" w:semiHidden="0" w:uiPriority="0" w:unhideWhenUsed="0" w:qFormat="1"/>
+    <w:lsdException w:name="heading 1" w:semiHidden="0" w:uiPriority="9" w:unhideWhenUsed="0" w:qFormat="1"/>
+    <w:lsdException w:name="heading 2" w:uiPriority="9" w:qFormat="1"/>
+    <w:lsdException w:name="heading 3" w:uiPriority="9" w:qFormat="1"/>
+    <w:lsdException w:name="heading 4" w:uiPriority="9" w:qFormat="1"/>
+    <w:lsdException w:name="heading 5" w:uiPriority="9" w:qFormat="1"/>
+    <w:lsdException w:name="heading 6" w:uiPriority="9" w:qFormat="1"/>
+    <w:lsdException w:name="heading 7" w:uiPriority="9" w:qFormat="1"/>
+    <w:lsdException w:name="heading 8" w:uiPriority="9" w:qFormat="1"/>
+    <w:lsdException w:name="heading 9" w:uiPriority="9" w:qFormat="1"/>
+    <w:lsdException w:name="toc 1" w:uiPriority="39"/>
+    <w:lsdException w:name="toc 2" w:uiPriority="39"/>
+    <w:lsdException w:name="toc 3" w:uiPriority="39"/>
+    <w:lsdException w:name="toc 4" w:uiPriority="39"/>
+    <w:lsdException w:name="toc 5" w:uiPriority="39"/>
+    <w:lsdException w:name="toc 6" w:uiPriority="39"/>
+    <w:lsdException w:name="toc 7" w:uiPriority="39"/>
+    <w:lsdException w:name="toc 8" w:uiPriority="39"/>
+    <w:lsdException w:name="toc 9" w:uiPriority="39"/>
+    <w:lsdException w:name="caption" w:uiPriority="35" w:qFormat="1"/>
+    <w:lsdException w:name="Title" w:semiHidden="0" w:uiPriority="10" w:unhideWhenUsed="0" w:qFormat="1"/>
+    <w:lsdException w:name="Default Paragraph Font" w:uiPriority="1"/>
+    <w:lsdException w:name="Subtitle" w:semiHidden="0" w:uiPriority="11" w:unhideWhenUsed="0" w:qFormat="1"/>
+    <w:lsdException w:name="Strong" w:semiHidden="0" w:uiPriority="22" w:unhideWhenUsed="0" w:qFormat="1"/>
+    <w:lsdException w:name="Emphasis" w:semiHidden="0" w:uiPriority="20" w:unhideWhenUsed="0" w:qFormat="1"/>
+    <w:lsdException w:name="Table Grid" w:semiHidden="0" w:uiPriority="59" w:unhideWhenUsed="0"/>
+    <w:lsdException w:name="Placeholder Text" w:unhideWhenUsed="0"/>
+    <w:lsdException w:name="No Spacing" w:semiHidden="0" w:uiPriority="1" w:unhideWhenUsed="0" w:qFormat="1"/>
+    <w:lsdException w:name="Light Shading" w:semiHidden="0" w:uiPriority="60" w:unhideWhenUsed="0"/>
+    <w:lsdException w:name="Light List" w:semiHidden="0" w:uiPriority="61" w:unhideWhenUsed="0"/>
+    <w:lsdException w:name="Light Grid" w:semiHidden="0" w:uiPriority="62" w:unhideWhenUsed="0"/>
+    <w:lsdException w:name="Medium Shading 1" w:semiHidden="0" w:uiPriority="63" w:unhideWhenUsed="0"/>
+    <w:lsdException w:name="Medium Shading 2" w:semiHidden="0" w:uiPriority="64" w:unhideWhenUsed="0"/>
+    <w:lsdException w:name="Medium List 1" w:semiHidden="0" w:uiPriority="65" w:unhideWhenUsed="0"/>
+    <w:lsdException w:name="Medium List 2" w:semiHidden="0" w:uiPriority="66" w:unhideWhenUsed="0"/>
+    <w:lsdException w:name="Medium Grid 1" w:semiHidden="0" w:uiPriority="67" w:unhideWhenUsed="0"/>
+    <w:lsdException w:name="Medium Grid 2" w:semiHidden="0" w:uiPriority="68" w:unhideWhenUsed="0"/>
+    <w:lsdException w:name="Medium Grid 3" w:semiHidden="0" w:uiPriority="69" w:unhideWhenUsed="0"/>
+    <w:lsdException w:name="Dark List" w:semiHidden="0" w:uiPriority="70" w:unhideWhenUsed="0"/>
+    <w:lsdException w:name="Colorful Shading" w:semiHidden="0" w:uiPriority="71" w:unhideWhenUsed="0"/>
+    <w:lsdException w:name="Colorful List" w:semiHidden="0" w:uiPriority="72" w:unhideWhenUsed="0"/>
+    <w:lsdException w:name="Colorful Grid" w:semiHidden="0" w:uiPriority="73" w:unhideWhenUsed="0"/>
+    <w:lsdException w:name="Light Shading Accent 1" w:semiHidden="0" w:uiPriority="60" w:unhideWhenUsed="0"/>
+    <w:lsdException w:name="Light List Accent 1" w:semiHidden="0" w:uiPriority="61" w:unhideWhenUsed="0"/>
+    <w:lsdException w:name="Light Grid Accent 1" w:semiHidden="0" w:uiPriority="62" w:unhideWhenUsed="0"/>
+    <w:lsdException w:name="Medium Shading 1 Accent 1" w:semiHidden="0" w:uiPriority="63" w:unhideWhenUsed="0"/>
+    <w:lsdException w:name="Medium Shading 2 Accent 1" w:semiHidden="0" w:uiPriority="64" w:unhideWhenUsed="0"/>
+    <w:lsdException w:name="Medium List 1 Accent 1" w:semiHidden="0" w:uiPriority="65" w:unhideWhenUsed="0"/>
+    <w:lsdException w:name="Revision" w:unhideWhenUsed="0"/>
+    <w:lsdException w:name="List Paragraph" w:semiHidden="0" w:uiPriority="34" w:unhideWhenUsed="0" w:qFormat="1"/>
+    <w:lsdException w:name="Quote" w:semiHidden="0" w:uiPriority="29" w:unhideWhenUsed="0" w:qFormat="1"/>
+    <w:lsdException w:name="Intense Quote" w:semiHidden="0" w:uiPriority="30" w:unhideWhenUsed="0" w:qFormat="1"/>
+    <w:lsdException w:name="Medium List 2 Accent 1" w:semiHidden="0" w:uiPriority="66" w:unhideWhenUsed="0"/>
+    <w:lsdException w:name="Medium Grid 1 Accent 1" w:semiHidden="0" w:uiPriority="67" w:unhideWhenUsed="0"/>
+    <w:lsdException w:name="Medium Grid 2 Accent 1" w:semiHidden="0" w:uiPriority="68" w:unhideWhenUsed="0"/>
+    <w:lsdException w:name="Medium Grid 3 Accent 1" w:semiHidden="0" w:uiPriority="69" w:unhideWhenUsed="0"/>
+    <w:lsdException w:name="Dark List Accent 1" w:semiHidden="0" w:uiPriority="70" w:unhideWhenUsed="0"/>
+    <w:lsdException w:name="Colorful Shading Accent 1" w:semiHidden="0" w:uiPriority="71" w:unhideWhenUsed="0"/>
+    <w:lsdException w:name="Colorful List Accent 1" w:semiHidden="0" w:uiPriority="72" w:unhideWhenUsed="0"/>
+    <w:lsdException w:name="Colorful Grid Accent 1" w:semiHidden="0" w:uiPriority="73" w:unhideWhenUsed="0"/>
+    <w:lsdException w:name="Light Shading Accent 2" w:semiHidden="0" w:uiPriority="60" w:unhideWhenUsed="0"/>
+    <w:lsdException w:name="Light List Accent 2" w:semiHidden="0" w:uiPriority="61" w:unhideWhenUsed="0"/>
+    <w:lsdException w:name="Light Grid Accent 2" w:semiHidden="0" w:uiPriority="62" w:unhideWhenUsed="0"/>
+    <w:lsdException w:name="Medium Shading 1 Accent 2" w:semiHidden="0" w:uiPriority="63" w:unhideWhenUsed="0"/>
+    <w:lsdException w:name="Medium Shading 2 Accent 2" w:semiHidden="0" w:uiPriority="64" w:unhideWhenUsed="0"/>
+    <w:lsdException w:name="Medium List 1 Accent 2" w:semiHidden="0" w:uiPriority="65" w:unhideWhenUsed="0"/>
+    <w:lsdException w:name="Medium List 2 Accent 2" w:semiHidden="0" w:uiPriority="66" w:unhideWhenUsed="0"/>
+    <w:lsdException w:name="Medium Grid 1 Accent 2" w:semiHidden="0" w:uiPriority="67" w:unhideWhenUsed="0"/>
+    <w:lsdException w:name="Medium Grid 2 Accent 2" w:semiHidden="0" w:uiPriority="68" w:unhideWhenUsed="0"/>
+    <w:lsdException w:name="Medium Grid 3 Accent 2" w:semiHidden="0" w:uiPriority="69" w:unhideWhenUsed="0"/>
+    <w:lsdException w:name="Dark List Accent 2" w:semiHidden="0" w:uiPriority="70" w:unhideWhenUsed="0"/>
+    <w:lsdException w:name="Colorful Shading Accent 2" w:semiHidden="0" w:uiPriority="71" w:unhideWhenUsed="0"/>
+    <w:lsdException w:name="Colorful List Accent 2" w:semiHidden="0" w:uiPriority="72" w:unhideWhenUsed="0"/>
+    <w:lsdException w:name="Colorful Grid Accent 2" w:semiHidden="0" w:uiPriority="73" w:unhideWhenUsed="0"/>
+    <w:lsdException w:name="Light Shading Accent 3" w:semiHidden="0" w:uiPriority="60" w:unhideWhenUsed="0"/>
+    <w:lsdException w:name="Light List Accent 3" w:semiHidden="0" w:uiPriority="61" w:unhideWhenUsed="0"/>
+    <w:lsdException w:name="Light Grid Accent 3" w:semiHidden="0" w:uiPriority="62" w:unhideWhenUsed="0"/>
+    <w:lsdException w:name="Medium Shading 1 Accent 3" w:semiHidden="0" w:uiPriority="63" w:unhideWhenUsed="0"/>
+    <w:lsdException w:name="Medium Shading 2 Accent 3" w:semiHidden="0" w:uiPriority="64" w:unhideWhenUsed="0"/>
+    <w:lsdException w:name="Medium List 1 Accent 3" w:semiHidden="0" w:uiPriority="65" w:unhideWhenUsed="0"/>
+    <w:lsdException w:name="Medium List 2 Accent 3" w:semiHidden="0" w:uiPriority="66" w:unhideWhenUsed="0"/>
+    <w:lsdException w:name="Medium Grid 1 Accent 3" w:semiHidden="0" w:uiPriority="67" w:unhideWhenUsed="0"/>
+    <w:lsdException w:name="Medium Grid 2 Accent 3" w:semiHidden="0" w:uiPriority="68" w:unhideWhenUsed="0"/>
+    <w:lsdException w:name="Medium Grid 3 Accent 3" w:semiHidden="0" w:uiPriority="69" w:unhideWhenUsed="0"/>
+    <w:lsdException w:name="Dark List Accent 3" w:semiHidden="0" w:uiPriority="70" w:unhideWhenUsed="0"/>
+    <w:lsdException w:name="Colorful Shading Accent 3" w:semiHidden="0" w:uiPriority="71" w:unhideWhenUsed="0"/>
+    <w:lsdException w:name="Colorful List Accent 3" w:semiHidden="0" w:uiPriority="72" w:unhideWhenUsed="0"/>
+    <w:lsdException w:name="Colorful Grid Accent 3" w:semiHidden="0" w:uiPriority="73" w:unhideWhenUsed="0"/>
+    <w:lsdException w:name="Light Shading Accent 4" w:semiHidden="0" w:uiPriority="60" w:unhideWhenUsed="0"/>
+    <w:lsdException w:name="Light List Accent 4" w:semiHidden="0" w:uiPriority="61" w:unhideWhenUsed="0"/>
+    <w:lsdException w:name="Light Grid Accent 4" w:semiHidden="0" w:uiPriority="62" w:unhideWhenUsed="0"/>
+    <w:lsdException w:name="Medium Shading 1 Accent 4" w:semiHidden="0" w:uiPriority="63" w:unhideWhenUsed="0"/>
+    <w:lsdException w:name="Medium Shading 2 Accent 4" w:semiHidden="0" w:uiPriority="64" w:unhideWhenUsed="0"/>
+    <w:lsdException w:name="Medium List 1 Accent 4" w:semiHidden="0" w:uiPriority="65" w:unhideWhenUsed="0"/>
+    <w:lsdException w:name="Medium List 2 Accent 4" w:semiHidden="0" w:uiPriority="66" w:unhideWhenUsed="0"/>
+    <w:lsdException w:name="Medium Grid 1 Accent 4" w:semiHidden="0" w:uiPriority="67" w:unhideWhenUsed="0"/>
+    <w:lsdException w:name="Medium Grid 2 Accent 4" w:semiHidden="0" w:uiPriority="68" w:unhideWhenUsed="0"/>
+    <w:lsdException w:name="Medium Grid 3 Accent 4" w:semiHidden="0" w:uiPriority="69" w:unhideWhenUsed="0"/>
+    <w:lsdException w:name="Dark List Accent 4" w:semiHidden="0" w:uiPriority="70" w:unhideWhenUsed="0"/>
+    <w:lsdException w:name="Colorful Shading Accent 4" w:semiHidden="0" w:uiPriority="71" w:unhideWhenUsed="0"/>
+    <w:lsdException w:name="Colorful List Accent 4" w:semiHidden="0" w:uiPriority="72" w:unhideWhenUsed="0"/>
+    <w:lsdException w:name="Colorful Grid Accent 4" w:semiHidden="0" w:uiPriority="73" w:unhideWhenUsed="0"/>
+    <w:lsdException w:name="Light Shading Accent 5" w:semiHidden="0" w:uiPriority="60" w:unhideWhenUsed="0"/>
+    <w:lsdException w:name="Light List Accent 5" w:semiHidden="0" w:uiPriority="61" w:unhideWhenUsed="0"/>
+    <w:lsdException w:name="Light Grid Accent 5" w:semiHidden="0" w:uiPriority="62" w:unhideWhenUsed="0"/>
+    <w:lsdException w:name="Medium Shading 1 Accent 5" w:semiHidden="0" w:uiPriority="63" w:unhideWhenUsed="0"/>
+    <w:lsdException w:name="Medium Shading 2 Accent 5" w:semiHidden="0" w:uiPriority="64" w:unhideWhenUsed="0"/>
+    <w:lsdException w:name="Medium List 1 Accent 5" w:semiHidden="0" w:uiPriority="65" w:unhideWhenUsed="0"/>
+    <w:lsdException w:name="Medium List 2 Accent 5" w:semiHidden="0" w:uiPriority="66" w:unhideWhenUsed="0"/>
+    <w:lsdException w:name="Medium Grid 1 Accent 5" w:semiHidden="0" w:uiPriority="67" w:unhideWhenUsed="0"/>
+    <w:lsdException w:name="Medium Grid 2 Accent 5" w:semiHidden="0" w:uiPriority="68" w:unhideWhenUsed="0"/>
+    <w:lsdException w:name="Medium Grid 3 Accent 5" w:semiHidden="0" w:uiPriority="69" w:unhideWhenUsed="0"/>
+    <w:lsdException w:name="Dark List Accent 5" w:semiHidden="0" w:uiPriority="70" w:unhideWhenUsed="0"/>
+    <w:lsdException w:name="Colorful Shading Accent 5" w:semiHidden="0" w:uiPriority="71" w:unhideWhenUsed="0"/>
+    <w:lsdException w:name="Colorful List Accent 5" w:semiHidden="0" w:uiPriority="72" w:unhideWhenUsed="0"/>
+    <w:lsdException w:name="Colorful Grid Accent 5" w:semiHidden="0" w:uiPriority="73" w:unhideWhenUsed="0"/>
+    <w:lsdException w:name="Light Shading Accent 6" w:semiHidden="0" w:uiPriority="60" w:unhideWhenUsed="0"/>
+    <w:lsdException w:name="Light List Accent 6" w:semiHidden="0" w:uiPriority="61" w:unhideWhenUsed="0"/>
+    <w:lsdException w:name="Light Grid Accent 6" w:semiHidden="0" w:uiPriority="62" w:unhideWhenUsed="0"/>
+    <w:lsdException w:name="Medium Shading 1 Accent 6" w:semiHidden="0" w:uiPriority="63" w:unhideWhenUsed="0"/>
+    <w:lsdException w:name="Medium Shading 2 Accent 6" w:semiHidden="0" w:uiPriority="64" w:unhideWhenUsed="0"/>
+    <w:lsdException w:name="Medium List 1 Accent 6" w:semiHidden="0" w:uiPriority="65" w:unhideWhenUsed="0"/>
+    <w:lsdException w:name="Medium List 2 Accent 6" w:semiHidden="0" w:uiPriority="66" w:unhideWhenUsed="0"/>
+    <w:lsdException w:name="Medium Grid 1 Accent 6" w:semiHidden="0" w:uiPriority="67" w:unhideWhenUsed="0"/>
+    <w:lsdException w:name="Medium Grid 2 Accent 6" w:semiHidden="0" w:uiPriority="68" w:unhideWhenUsed="0"/>
+    <w:lsdException w:name="Medium Grid 3 Accent 6" w:semiHidden="0" w:uiPriority="69" w:unhideWhenUsed="0"/>
+    <w:lsdException w:name="Dark List Accent 6" w:semiHidden="0" w:uiPriority="70" w:unhideWhenUsed="0"/>
+    <w:lsdException w:name="Colorful Shading Accent 6" w:semiHidden="0" w:uiPriority="71" w:unhideWhenUsed="0"/>
+    <w:lsdException w:name="Colorful List Accent 6" w:semiHidden="0" w:uiPriority="72" w:unhideWhenUsed="0"/>
+    <w:lsdException w:name="Colorful Grid Accent 6" w:semiHidden="0" w:uiPriority="73" w:unhideWhenUsed="0"/>
+    <w:lsdException w:name="Subtle Emphasis" w:semiHidden="0" w:uiPriority="19" w:unhideWhenUsed="0" w:qFormat="1"/>
+    <w:lsdException w:name="Intense Emphasis" w:semiHidden="0" w:uiPriority="21" w:unhideWhenUsed="0" w:qFormat="1"/>
+    <w:lsdException w:name="Subtle Reference" w:semiHidden="0" w:uiPriority="31" w:unhideWhenUsed="0" w:qFormat="1"/>
+    <w:lsdException w:name="Intense Reference" w:semiHidden="0" w:uiPriority="32" w:unhideWhenUsed="0" w:qFormat="1"/>
+    <w:lsdException w:name="Book Title" w:semiHidden="0" w:uiPriority="33" w:unhideWhenUsed="0" w:qFormat="1"/>
+    <w:lsdException w:name="Bibliography" w:uiPriority="37"/>
+    <w:lsdException w:name="TOC Heading" w:uiPriority="39" w:qFormat="1"/>
+  </w:latentStyles>
+  <w:style w:type="paragraph" w:default="1" w:styleId="Normaal">
+    <w:name w:val="Normal"/>
+    <w:qFormat/>
+  </w:style>
+  <w:style w:type="character" w:default="1" w:styleId="Standaardalinea-lettertype">
+    <w:name w:val="Default Paragraph Font"/>
+    <w:uiPriority w:val="1"/>
     <w:semiHidden/>
     <w:unhideWhenUsed/>
   </w:style>
@@ -903,7 +1442,7 @@
     <w:semiHidden/>
     <w:unhideWhenUsed/>
     <w:tblPr>
-      <w:tblInd w:type="dxa" w:w="0"/>
+      <w:tblInd w:w="0" w:type="dxa"/>
       <w:tblCellMar>
         <w:top w:w="0" w:type="dxa"/>
         <w:left w:w="108" w:type="dxa"/>
@@ -911,6 +1450,12 @@
         <w:right w:w="108" w:type="dxa"/>
       </w:tblCellMar>
     </w:tblPr>
+  </w:style>
+  <w:style w:type="numbering" w:default="1" w:styleId="Geenlijst">
+    <w:name w:val="No List"/>
+    <w:uiPriority w:val="99"/>
+    <w:semiHidden/>
+    <w:unhideWhenUsed/>
   </w:style>
 </w:styles>
 </file>

</xml_diff>